<commit_message>
UseCase Diagramm zu Dokumentation hinzugefügt
</commit_message>
<xml_diff>
--- a/Projekt1/Documents/Dokumentation Projekt 1.docx
+++ b/Projekt1/Documents/Dokumentation Projekt 1.docx
@@ -44,8 +44,6 @@
           <w:rFonts w:asciiTheme="majorHAnsi" w:hAnsiTheme="majorHAnsi"/>
         </w:rPr>
       </w:pPr>
-      <w:bookmarkStart w:id="0" w:name="_GoBack"/>
-      <w:bookmarkEnd w:id="0"/>
     </w:p>
     <w:p>
       <w:pPr>
@@ -275,6 +273,79 @@
         </w:rPr>
         <w:t>Das Tool soll als Basis eine bereits existierende Library benutzen.</w:t>
       </w:r>
+    </w:p>
+    <w:p>
+      <w:pPr>
+        <w:pStyle w:val="KeinLeerraum"/>
+        <w:rPr>
+          <w:rFonts w:asciiTheme="majorHAnsi" w:hAnsiTheme="majorHAnsi" w:cstheme="minorHAnsi"/>
+        </w:rPr>
+      </w:pPr>
+    </w:p>
+    <w:p>
+      <w:pPr>
+        <w:pStyle w:val="KeinLeerraum"/>
+        <w:rPr>
+          <w:rFonts w:asciiTheme="majorHAnsi" w:hAnsiTheme="majorHAnsi" w:cstheme="minorHAnsi"/>
+        </w:rPr>
+      </w:pPr>
+      <w:r>
+        <w:rPr>
+          <w:rFonts w:asciiTheme="majorHAnsi" w:hAnsiTheme="majorHAnsi" w:cstheme="minorHAnsi"/>
+          <w:noProof/>
+          <w:lang w:eastAsia="de-CH"/>
+        </w:rPr>
+        <w:drawing>
+          <wp:inline distT="0" distB="0" distL="0" distR="0">
+            <wp:extent cx="5760720" cy="2461451"/>
+            <wp:effectExtent l="0" t="0" r="0" b="0"/>
+            <wp:docPr id="1" name="Grafik 1" descr="D:\Dokumente\BFH_Inf\Semester_4\UseCaseDiagramm.jpg"/>
+            <wp:cNvGraphicFramePr>
+              <a:graphicFrameLocks xmlns:a="http://schemas.openxmlformats.org/drawingml/2006/main" noChangeAspect="1"/>
+            </wp:cNvGraphicFramePr>
+            <a:graphic xmlns:a="http://schemas.openxmlformats.org/drawingml/2006/main">
+              <a:graphicData uri="http://schemas.openxmlformats.org/drawingml/2006/picture">
+                <pic:pic xmlns:pic="http://schemas.openxmlformats.org/drawingml/2006/picture">
+                  <pic:nvPicPr>
+                    <pic:cNvPr id="0" name="Picture 1" descr="D:\Dokumente\BFH_Inf\Semester_4\UseCaseDiagramm.jpg"/>
+                    <pic:cNvPicPr>
+                      <a:picLocks noChangeAspect="1" noChangeArrowheads="1"/>
+                    </pic:cNvPicPr>
+                  </pic:nvPicPr>
+                  <pic:blipFill>
+                    <a:blip r:embed="rId7">
+                      <a:extLst>
+                        <a:ext uri="{28A0092B-C50C-407E-A947-70E740481C1C}">
+                          <a14:useLocalDpi xmlns:a14="http://schemas.microsoft.com/office/drawing/2010/main" val="0"/>
+                        </a:ext>
+                      </a:extLst>
+                    </a:blip>
+                    <a:srcRect/>
+                    <a:stretch>
+                      <a:fillRect/>
+                    </a:stretch>
+                  </pic:blipFill>
+                  <pic:spPr bwMode="auto">
+                    <a:xfrm>
+                      <a:off x="0" y="0"/>
+                      <a:ext cx="5760720" cy="2461451"/>
+                    </a:xfrm>
+                    <a:prstGeom prst="rect">
+                      <a:avLst/>
+                    </a:prstGeom>
+                    <a:noFill/>
+                    <a:ln>
+                      <a:noFill/>
+                    </a:ln>
+                  </pic:spPr>
+                </pic:pic>
+              </a:graphicData>
+            </a:graphic>
+          </wp:inline>
+        </w:drawing>
+      </w:r>
+      <w:bookmarkStart w:id="0" w:name="_GoBack"/>
+      <w:bookmarkEnd w:id="0"/>
     </w:p>
     <w:p>
       <w:pPr>
@@ -814,6 +885,36 @@
       <w:color w:val="808080" w:themeColor="text1" w:themeTint="7F"/>
     </w:rPr>
   </w:style>
+  <w:style w:type="paragraph" w:styleId="Sprechblasentext">
+    <w:name w:val="Balloon Text"/>
+    <w:basedOn w:val="Standard"/>
+    <w:link w:val="SprechblasentextZchn"/>
+    <w:uiPriority w:val="99"/>
+    <w:semiHidden/>
+    <w:unhideWhenUsed/>
+    <w:rsid w:val="00A733C3"/>
+    <w:pPr>
+      <w:spacing w:after="0" w:line="240" w:lineRule="auto"/>
+    </w:pPr>
+    <w:rPr>
+      <w:rFonts w:ascii="Tahoma" w:hAnsi="Tahoma" w:cs="Tahoma"/>
+      <w:sz w:val="16"/>
+      <w:szCs w:val="16"/>
+    </w:rPr>
+  </w:style>
+  <w:style w:type="character" w:customStyle="1" w:styleId="SprechblasentextZchn">
+    <w:name w:val="Sprechblasentext Zchn"/>
+    <w:basedOn w:val="Absatz-Standardschriftart"/>
+    <w:link w:val="Sprechblasentext"/>
+    <w:uiPriority w:val="99"/>
+    <w:semiHidden/>
+    <w:rsid w:val="00A733C3"/>
+    <w:rPr>
+      <w:rFonts w:ascii="Tahoma" w:hAnsi="Tahoma" w:cs="Tahoma"/>
+      <w:sz w:val="16"/>
+      <w:szCs w:val="16"/>
+    </w:rPr>
+  </w:style>
 </w:styles>
 </file>
 
@@ -1099,6 +1200,36 @@
       <w:i/>
       <w:iCs/>
       <w:color w:val="808080" w:themeColor="text1" w:themeTint="7F"/>
+    </w:rPr>
+  </w:style>
+  <w:style w:type="paragraph" w:styleId="Sprechblasentext">
+    <w:name w:val="Balloon Text"/>
+    <w:basedOn w:val="Standard"/>
+    <w:link w:val="SprechblasentextZchn"/>
+    <w:uiPriority w:val="99"/>
+    <w:semiHidden/>
+    <w:unhideWhenUsed/>
+    <w:rsid w:val="00A733C3"/>
+    <w:pPr>
+      <w:spacing w:after="0" w:line="240" w:lineRule="auto"/>
+    </w:pPr>
+    <w:rPr>
+      <w:rFonts w:ascii="Tahoma" w:hAnsi="Tahoma" w:cs="Tahoma"/>
+      <w:sz w:val="16"/>
+      <w:szCs w:val="16"/>
+    </w:rPr>
+  </w:style>
+  <w:style w:type="character" w:customStyle="1" w:styleId="SprechblasentextZchn">
+    <w:name w:val="Sprechblasentext Zchn"/>
+    <w:basedOn w:val="Absatz-Standardschriftart"/>
+    <w:link w:val="Sprechblasentext"/>
+    <w:uiPriority w:val="99"/>
+    <w:semiHidden/>
+    <w:rsid w:val="00A733C3"/>
+    <w:rPr>
+      <w:rFonts w:ascii="Tahoma" w:hAnsi="Tahoma" w:cs="Tahoma"/>
+      <w:sz w:val="16"/>
+      <w:szCs w:val="16"/>
     </w:rPr>
   </w:style>
 </w:styles>
@@ -1394,7 +1525,7 @@
 </file>
 
 <file path=customXml/itemProps1.xml><?xml version="1.0" encoding="utf-8"?>
-<ds:datastoreItem xmlns:ds="http://schemas.openxmlformats.org/officeDocument/2006/customXml" ds:itemID="{A1566409-96CD-478F-8965-14F006D43479}">
+<ds:datastoreItem xmlns:ds="http://schemas.openxmlformats.org/officeDocument/2006/customXml" ds:itemID="{009962CB-5A2A-4BA8-B16F-39166C82FE56}">
   <ds:schemaRefs>
     <ds:schemaRef ds:uri="http://schemas.openxmlformats.org/officeDocument/2006/bibliography"/>
   </ds:schemaRefs>

</xml_diff>

<commit_message>
Dokumentation Projekt 1: Projektziele geämdert
</commit_message>
<xml_diff>
--- a/Projekt1/Documents/Dokumentation Projekt 1.docx
+++ b/Projekt1/Documents/Dokumentation Projekt 1.docx
@@ -9,6 +9,14 @@
       <w:r>
         <w:t>Dokumentation Projekt 1</w:t>
       </w:r>
+      <w:r>
+        <w:t xml:space="preserve">: </w:t>
+      </w:r>
+      <w:proofErr w:type="spellStart"/>
+      <w:r>
+        <w:t>GraphTool</w:t>
+      </w:r>
+      <w:proofErr w:type="spellEnd"/>
     </w:p>
     <w:p>
       <w:pPr>
@@ -40,13 +48,6 @@
     </w:p>
     <w:p>
       <w:pPr>
-        <w:rPr>
-          <w:rFonts w:asciiTheme="majorHAnsi" w:hAnsiTheme="majorHAnsi"/>
-        </w:rPr>
-      </w:pPr>
-    </w:p>
-    <w:p>
-      <w:pPr>
         <w:pStyle w:val="berschrift1"/>
       </w:pPr>
       <w:r>
@@ -56,33 +57,30 @@
     <w:p>
       <w:pPr>
         <w:pStyle w:val="KeinLeerraum"/>
-        <w:rPr>
-          <w:rFonts w:asciiTheme="majorHAnsi" w:hAnsiTheme="majorHAnsi" w:cstheme="minorHAnsi"/>
-          <w:b/>
-        </w:rPr>
       </w:pPr>
     </w:p>
     <w:p>
       <w:pPr>
         <w:pStyle w:val="KeinLeerraum"/>
         <w:rPr>
-          <w:rFonts w:asciiTheme="majorHAnsi" w:hAnsiTheme="majorHAnsi" w:cstheme="minorHAnsi"/>
+          <w:rFonts w:asciiTheme="minorHAnsi" w:hAnsiTheme="minorHAnsi"/>
         </w:rPr>
       </w:pPr>
       <w:r>
-        <w:rPr>
-          <w:rFonts w:asciiTheme="majorHAnsi" w:hAnsiTheme="majorHAnsi" w:cstheme="minorHAnsi"/>
-        </w:rPr>
-        <w:t>Die Software dient als Hilfsmittel Graphen-Algorithmen zu visualisieren und auf ihre Funktionalität zu prüfen.</w:t>
+        <w:t>Die</w:t>
       </w:r>
-    </w:p>
-    <w:p>
-      <w:pPr>
-        <w:pStyle w:val="KeinLeerraum"/>
-        <w:rPr>
-          <w:rFonts w:asciiTheme="majorHAnsi" w:hAnsiTheme="majorHAnsi"/>
-        </w:rPr>
-      </w:pPr>
+      <w:r>
+        <w:t xml:space="preserve"> Software </w:t>
+      </w:r>
+      <w:r>
+        <w:t xml:space="preserve">soll </w:t>
+      </w:r>
+      <w:r>
+        <w:t>das Erlernen von Graphen-Algorithmen durch deren</w:t>
+      </w:r>
+      <w:r>
+        <w:t xml:space="preserve"> Visualisierung erleichtern.</w:t>
+      </w:r>
     </w:p>
     <w:p>
       <w:pPr>
@@ -95,9 +93,6 @@
     <w:p>
       <w:pPr>
         <w:pStyle w:val="KeinLeerraum"/>
-        <w:rPr>
-          <w:rFonts w:asciiTheme="majorHAnsi" w:hAnsiTheme="majorHAnsi"/>
-        </w:rPr>
       </w:pPr>
     </w:p>
     <w:p>
@@ -105,17 +100,11 @@
         <w:pStyle w:val="KeinLeerraum"/>
         <w:numPr>
           <w:ilvl w:val="0"/>
-          <w:numId w:val="2"/>
+          <w:numId w:val="4"/>
         </w:numPr>
-        <w:rPr>
-          <w:rFonts w:asciiTheme="majorHAnsi" w:hAnsiTheme="majorHAnsi"/>
-        </w:rPr>
       </w:pPr>
       <w:r>
-        <w:rPr>
-          <w:rFonts w:asciiTheme="majorHAnsi" w:hAnsiTheme="majorHAnsi"/>
-        </w:rPr>
-        <w:t>Das Tool erlaubt es Graphen zu erstellen, zu manipulieren und dauerhaft zu speichern.</w:t>
+        <w:t>Das Tool soll für Studenten des Bereichs Informatik leicht bedienbar sein</w:t>
       </w:r>
     </w:p>
     <w:p>
@@ -123,17 +112,14 @@
         <w:pStyle w:val="KeinLeerraum"/>
         <w:numPr>
           <w:ilvl w:val="0"/>
-          <w:numId w:val="2"/>
+          <w:numId w:val="4"/>
         </w:numPr>
-        <w:rPr>
-          <w:rFonts w:asciiTheme="majorHAnsi" w:hAnsiTheme="majorHAnsi"/>
-        </w:rPr>
       </w:pPr>
       <w:r>
-        <w:rPr>
-          <w:rFonts w:asciiTheme="majorHAnsi" w:hAnsiTheme="majorHAnsi"/>
-        </w:rPr>
-        <w:t>Das Tool erlaubt es schrittweise Graphen-Algorithmen zu visualisieren.</w:t>
+        <w:t>Zeiteinsparung</w:t>
+      </w:r>
+      <w:r>
+        <w:t xml:space="preserve"> beim Erstellen eines Graphen</w:t>
       </w:r>
     </w:p>
     <w:p>
@@ -141,80 +127,48 @@
         <w:pStyle w:val="KeinLeerraum"/>
         <w:numPr>
           <w:ilvl w:val="0"/>
-          <w:numId w:val="2"/>
+          <w:numId w:val="4"/>
         </w:numPr>
-        <w:rPr>
-          <w:rFonts w:asciiTheme="majorHAnsi" w:hAnsiTheme="majorHAnsi"/>
-        </w:rPr>
       </w:pPr>
       <w:r>
-        <w:rPr>
-          <w:rFonts w:asciiTheme="majorHAnsi" w:hAnsiTheme="majorHAnsi"/>
-        </w:rPr>
-        <w:t>Das Tool gibt aktuelle Informationen über den Zustand eines Graphen wieder.</w:t>
+        <w:t>Zeiteinsparung bei der Suche nach Fehlern im programmierten Algorithmus</w:t>
       </w:r>
     </w:p>
     <w:p>
       <w:pPr>
-        <w:pStyle w:val="KeinLeerraum"/>
+        <w:pStyle w:val="Listenabsatz"/>
         <w:numPr>
           <w:ilvl w:val="0"/>
-          <w:numId w:val="2"/>
+          <w:numId w:val="4"/>
         </w:numPr>
-        <w:rPr>
-          <w:rFonts w:asciiTheme="majorHAnsi" w:hAnsiTheme="majorHAnsi"/>
-        </w:rPr>
       </w:pPr>
       <w:r>
-        <w:rPr>
-          <w:rFonts w:asciiTheme="majorHAnsi" w:hAnsiTheme="majorHAnsi"/>
-        </w:rPr>
-        <w:t>Das Tool hilft Studierenden dabei, die Funktionalität programmierter Graphen-Algorithmen zu testen.</w:t>
+        <w:t>Das Projekt muss am 15. Juni 2015 fertig sein</w:t>
       </w:r>
     </w:p>
     <w:p>
       <w:pPr>
-        <w:pStyle w:val="KeinLeerraum"/>
+        <w:pStyle w:val="Listenabsatz"/>
         <w:numPr>
           <w:ilvl w:val="0"/>
-          <w:numId w:val="2"/>
+          <w:numId w:val="4"/>
         </w:numPr>
-        <w:rPr>
-          <w:rFonts w:asciiTheme="majorHAnsi" w:hAnsiTheme="majorHAnsi"/>
-        </w:rPr>
       </w:pPr>
       <w:r>
-        <w:rPr>
-          <w:rFonts w:asciiTheme="majorHAnsi" w:hAnsiTheme="majorHAnsi"/>
-        </w:rPr>
-        <w:t>Das Tool ermöglicht dem Lehrpersonal  Graphen-Algorithmen einfach vorzuführen.</w:t>
+        <w:t>Immer nur ein Algorithmus kann laufen</w:t>
       </w:r>
     </w:p>
     <w:p>
       <w:pPr>
-        <w:pStyle w:val="KeinLeerraum"/>
+        <w:pStyle w:val="Listenabsatz"/>
         <w:numPr>
           <w:ilvl w:val="0"/>
-          <w:numId w:val="2"/>
+          <w:numId w:val="4"/>
         </w:numPr>
-        <w:rPr>
-          <w:rFonts w:asciiTheme="majorHAnsi" w:hAnsiTheme="majorHAnsi"/>
-        </w:rPr>
       </w:pPr>
       <w:r>
-        <w:rPr>
-          <w:rFonts w:asciiTheme="majorHAnsi" w:hAnsiTheme="majorHAnsi"/>
-        </w:rPr>
-        <w:t>Die Bedienung des Tools ist einfach und leicht zu erlernen.</w:t>
+        <w:t>Immer nur ein Graph wird angezeigt</w:t>
       </w:r>
-    </w:p>
-    <w:p>
-      <w:pPr>
-        <w:pStyle w:val="KeinLeerraum"/>
-        <w:rPr>
-          <w:rFonts w:asciiTheme="majorHAnsi" w:hAnsiTheme="majorHAnsi"/>
-        </w:rPr>
-      </w:pPr>
     </w:p>
     <w:p>
       <w:pPr>
@@ -227,76 +181,48 @@
     <w:p>
       <w:pPr>
         <w:pStyle w:val="KeinLeerraum"/>
-        <w:rPr>
-          <w:rFonts w:asciiTheme="majorHAnsi" w:hAnsiTheme="majorHAnsi"/>
-        </w:rPr>
       </w:pPr>
     </w:p>
     <w:p>
       <w:pPr>
         <w:pStyle w:val="KeinLeerraum"/>
-        <w:rPr>
-          <w:rFonts w:asciiTheme="majorHAnsi" w:hAnsiTheme="majorHAnsi" w:cstheme="minorHAnsi"/>
-        </w:rPr>
       </w:pPr>
       <w:r>
-        <w:rPr>
-          <w:rFonts w:asciiTheme="majorHAnsi" w:hAnsiTheme="majorHAnsi" w:cstheme="minorHAnsi"/>
-        </w:rPr>
         <w:t>Das Tool soll Programmierer als Lehrmittel sowie Lernmittel dienen.</w:t>
       </w:r>
     </w:p>
     <w:p>
       <w:pPr>
         <w:pStyle w:val="KeinLeerraum"/>
-        <w:rPr>
-          <w:rFonts w:asciiTheme="majorHAnsi" w:hAnsiTheme="majorHAnsi" w:cstheme="minorHAnsi"/>
-        </w:rPr>
       </w:pPr>
       <w:r>
-        <w:rPr>
-          <w:rFonts w:asciiTheme="majorHAnsi" w:hAnsiTheme="majorHAnsi" w:cstheme="minorHAnsi"/>
-        </w:rPr>
         <w:t>Das Tool soll als Java-Applikation umgesetzt werden.</w:t>
       </w:r>
     </w:p>
     <w:p>
       <w:pPr>
         <w:pStyle w:val="KeinLeerraum"/>
-        <w:rPr>
-          <w:rFonts w:asciiTheme="majorHAnsi" w:hAnsiTheme="majorHAnsi" w:cstheme="minorHAnsi"/>
-        </w:rPr>
       </w:pPr>
       <w:r>
-        <w:rPr>
-          <w:rFonts w:asciiTheme="majorHAnsi" w:hAnsiTheme="majorHAnsi" w:cstheme="minorHAnsi"/>
-        </w:rPr>
         <w:t>Das Tool soll als Basis eine bereits existierende Library benutzen.</w:t>
       </w:r>
     </w:p>
     <w:p>
       <w:pPr>
         <w:pStyle w:val="KeinLeerraum"/>
-        <w:rPr>
-          <w:rFonts w:asciiTheme="majorHAnsi" w:hAnsiTheme="majorHAnsi" w:cstheme="minorHAnsi"/>
-        </w:rPr>
       </w:pPr>
     </w:p>
     <w:p>
       <w:pPr>
         <w:pStyle w:val="KeinLeerraum"/>
-        <w:rPr>
-          <w:rFonts w:asciiTheme="majorHAnsi" w:hAnsiTheme="majorHAnsi" w:cstheme="minorHAnsi"/>
-        </w:rPr>
       </w:pPr>
       <w:r>
         <w:rPr>
-          <w:rFonts w:asciiTheme="majorHAnsi" w:hAnsiTheme="majorHAnsi" w:cstheme="minorHAnsi"/>
           <w:noProof/>
           <w:lang w:eastAsia="de-CH"/>
         </w:rPr>
         <w:drawing>
-          <wp:inline distT="0" distB="0" distL="0" distR="0">
+          <wp:inline distT="0" distB="0" distL="0" distR="0" wp14:anchorId="3DF9B905" wp14:editId="303BCAFC">
             <wp:extent cx="5760720" cy="2461451"/>
             <wp:effectExtent l="0" t="0" r="0" b="0"/>
             <wp:docPr id="1" name="Grafik 1" descr="D:\Dokumente\BFH_Inf\Semester_4\UseCaseDiagramm.jpg"/>
@@ -344,16 +270,2449 @@
           </wp:inline>
         </w:drawing>
       </w:r>
-      <w:bookmarkStart w:id="0" w:name="_GoBack"/>
-      <w:bookmarkEnd w:id="0"/>
     </w:p>
     <w:p>
-      <w:pPr>
+      <w:r>
+        <w:br w:type="page"/>
+      </w:r>
+    </w:p>
+    <w:p>
+      <w:pPr>
+        <w:pStyle w:val="berschrift1"/>
+      </w:pPr>
+      <w:r>
+        <w:lastRenderedPageBreak/>
+        <w:t>Anforderungen</w:t>
+      </w:r>
+    </w:p>
+    <w:p/>
+    <w:p>
+      <w:r>
+        <w:t xml:space="preserve">P=Priorität (z.B. 3 "Levels", in Zahlenwerten ausgedrückt: 1; 2; 3 oder Symbole </w:t>
+      </w:r>
+      <w:r>
         <w:rPr>
-          <w:rFonts w:asciiTheme="majorHAnsi" w:hAnsiTheme="majorHAnsi"/>
+          <w:rFonts w:ascii="Wingdings" w:hAnsi="Wingdings"/>
+          <w:color w:val="FFFF00"/>
         </w:rPr>
-      </w:pPr>
+        <w:t></w:t>
+      </w:r>
+      <w:r>
+        <w:rPr>
+          <w:rFonts w:ascii="Wingdings" w:hAnsi="Wingdings"/>
+          <w:color w:val="FFFF00"/>
+        </w:rPr>
+        <w:t></w:t>
+      </w:r>
+      <w:r>
+        <w:rPr>
+          <w:rFonts w:ascii="Wingdings" w:hAnsi="Wingdings"/>
+          <w:color w:val="00B050"/>
+        </w:rPr>
+        <w:sym w:font="Wingdings" w:char="F0EA"/>
+      </w:r>
+      <w:r>
+        <w:rPr>
+          <w:rFonts w:ascii="Wingdings" w:hAnsi="Wingdings"/>
+          <w:color w:val="00B050"/>
+        </w:rPr>
+        <w:t></w:t>
+      </w:r>
+      <w:r>
+        <w:rPr>
+          <w:rFonts w:ascii="Wingdings" w:hAnsi="Wingdings"/>
+          <w:color w:val="FF0000"/>
+        </w:rPr>
+        <w:t></w:t>
+      </w:r>
+      <w:r>
+        <w:t>)</w:t>
+      </w:r>
     </w:p>
+    <w:p>
+      <w:r>
+        <w:t>V= Variabilität</w:t>
+      </w:r>
+    </w:p>
+    <w:p>
+      <w:r>
+        <w:t>K= Komplexität (wenn hoch, ggf. ein Teilanforderungen zerlegen)</w:t>
+      </w:r>
+    </w:p>
+    <w:p>
+      <w:r>
+        <w:t xml:space="preserve">R= Aus {P;V;K} "berechnetes" Risiko (Zahlenwert oder Symbol </w:t>
+      </w:r>
+      <w:r>
+        <w:rPr>
+          <w:rFonts w:ascii="Wingdings" w:hAnsi="Wingdings"/>
+          <w:color w:val="F79646"/>
+        </w:rPr>
+        <w:sym w:font="Wingdings" w:char="F0EC"/>
+      </w:r>
+    </w:p>
+    <w:p/>
+    <w:tbl>
+      <w:tblPr>
+        <w:tblW w:w="9060" w:type="dxa"/>
+        <w:tblBorders>
+          <w:top w:val="single" w:sz="4" w:space="0" w:color="000000"/>
+          <w:left w:val="single" w:sz="4" w:space="0" w:color="000000"/>
+          <w:bottom w:val="single" w:sz="4" w:space="0" w:color="000000"/>
+          <w:right w:val="single" w:sz="4" w:space="0" w:color="000000"/>
+          <w:insideH w:val="single" w:sz="4" w:space="0" w:color="000000"/>
+          <w:insideV w:val="single" w:sz="4" w:space="0" w:color="000000"/>
+        </w:tblBorders>
+        <w:tblLayout w:type="fixed"/>
+        <w:tblCellMar>
+          <w:left w:w="28" w:type="dxa"/>
+          <w:right w:w="28" w:type="dxa"/>
+        </w:tblCellMar>
+        <w:tblLook w:val="04A0" w:firstRow="1" w:lastRow="0" w:firstColumn="1" w:lastColumn="0" w:noHBand="0" w:noVBand="1"/>
+      </w:tblPr>
+      <w:tblGrid>
+        <w:gridCol w:w="248"/>
+        <w:gridCol w:w="775"/>
+        <w:gridCol w:w="2933"/>
+        <w:gridCol w:w="993"/>
+        <w:gridCol w:w="381"/>
+        <w:gridCol w:w="360"/>
+        <w:gridCol w:w="381"/>
+        <w:gridCol w:w="360"/>
+        <w:gridCol w:w="917"/>
+        <w:gridCol w:w="1134"/>
+        <w:gridCol w:w="578"/>
+      </w:tblGrid>
+      <w:tr>
+        <w:tc>
+          <w:tcPr>
+            <w:tcW w:w="1021" w:type="dxa"/>
+            <w:gridSpan w:val="2"/>
+            <w:tcBorders>
+              <w:top w:val="single" w:sz="4" w:space="0" w:color="000000"/>
+              <w:left w:val="single" w:sz="4" w:space="0" w:color="000000"/>
+              <w:bottom w:val="single" w:sz="4" w:space="0" w:color="000000"/>
+              <w:right w:val="single" w:sz="4" w:space="0" w:color="000000"/>
+            </w:tcBorders>
+            <w:shd w:val="clear" w:color="auto" w:fill="808080"/>
+            <w:hideMark/>
+          </w:tcPr>
+          <w:p>
+            <w:pPr>
+              <w:rPr>
+                <w:rFonts w:ascii="Arial" w:hAnsi="Arial" w:cs="Arial"/>
+                <w:szCs w:val="24"/>
+                <w:lang w:val="de-DE" w:eastAsia="ar-SA"/>
+              </w:rPr>
+            </w:pPr>
+            <w:r>
+              <w:t>Nr.</w:t>
+            </w:r>
+          </w:p>
+        </w:tc>
+        <w:tc>
+          <w:tcPr>
+            <w:tcW w:w="2932" w:type="dxa"/>
+            <w:tcBorders>
+              <w:top w:val="single" w:sz="4" w:space="0" w:color="000000"/>
+              <w:left w:val="single" w:sz="4" w:space="0" w:color="000000"/>
+              <w:bottom w:val="single" w:sz="4" w:space="0" w:color="000000"/>
+              <w:right w:val="single" w:sz="4" w:space="0" w:color="000000"/>
+            </w:tcBorders>
+            <w:shd w:val="clear" w:color="auto" w:fill="808080"/>
+            <w:hideMark/>
+          </w:tcPr>
+          <w:p>
+            <w:pPr>
+              <w:rPr>
+                <w:rFonts w:ascii="Arial" w:hAnsi="Arial" w:cs="Arial"/>
+                <w:szCs w:val="24"/>
+                <w:lang w:val="de-DE" w:eastAsia="ar-SA"/>
+              </w:rPr>
+            </w:pPr>
+            <w:r>
+              <w:t>Kurzbezeichnung</w:t>
+            </w:r>
+          </w:p>
+        </w:tc>
+        <w:tc>
+          <w:tcPr>
+            <w:tcW w:w="993" w:type="dxa"/>
+            <w:tcBorders>
+              <w:top w:val="single" w:sz="4" w:space="0" w:color="000000"/>
+              <w:left w:val="single" w:sz="4" w:space="0" w:color="000000"/>
+              <w:bottom w:val="single" w:sz="4" w:space="0" w:color="000000"/>
+              <w:right w:val="single" w:sz="4" w:space="0" w:color="000000"/>
+            </w:tcBorders>
+            <w:shd w:val="clear" w:color="auto" w:fill="808080"/>
+            <w:hideMark/>
+          </w:tcPr>
+          <w:p>
+            <w:pPr>
+              <w:rPr>
+                <w:rFonts w:ascii="Arial" w:hAnsi="Arial" w:cs="Arial"/>
+                <w:szCs w:val="24"/>
+                <w:lang w:val="de-DE" w:eastAsia="ar-SA"/>
+              </w:rPr>
+            </w:pPr>
+            <w:r>
+              <w:t>Status</w:t>
+            </w:r>
+          </w:p>
+        </w:tc>
+        <w:tc>
+          <w:tcPr>
+            <w:tcW w:w="381" w:type="dxa"/>
+            <w:tcBorders>
+              <w:top w:val="single" w:sz="4" w:space="0" w:color="000000"/>
+              <w:left w:val="single" w:sz="4" w:space="0" w:color="000000"/>
+              <w:bottom w:val="single" w:sz="4" w:space="0" w:color="000000"/>
+              <w:right w:val="single" w:sz="4" w:space="0" w:color="000000"/>
+            </w:tcBorders>
+            <w:shd w:val="clear" w:color="auto" w:fill="808080"/>
+            <w:hideMark/>
+          </w:tcPr>
+          <w:p>
+            <w:pPr>
+              <w:rPr>
+                <w:rFonts w:ascii="Arial" w:hAnsi="Arial" w:cs="Arial"/>
+                <w:szCs w:val="24"/>
+                <w:lang w:val="de-DE" w:eastAsia="ar-SA"/>
+              </w:rPr>
+            </w:pPr>
+            <w:r>
+              <w:t>P</w:t>
+            </w:r>
+          </w:p>
+        </w:tc>
+        <w:tc>
+          <w:tcPr>
+            <w:tcW w:w="360" w:type="dxa"/>
+            <w:tcBorders>
+              <w:top w:val="single" w:sz="4" w:space="0" w:color="000000"/>
+              <w:left w:val="single" w:sz="4" w:space="0" w:color="000000"/>
+              <w:bottom w:val="single" w:sz="4" w:space="0" w:color="000000"/>
+              <w:right w:val="single" w:sz="4" w:space="0" w:color="000000"/>
+            </w:tcBorders>
+            <w:shd w:val="clear" w:color="auto" w:fill="808080"/>
+            <w:hideMark/>
+          </w:tcPr>
+          <w:p>
+            <w:pPr>
+              <w:rPr>
+                <w:rFonts w:ascii="Arial" w:hAnsi="Arial" w:cs="Arial"/>
+                <w:szCs w:val="24"/>
+                <w:lang w:val="de-DE" w:eastAsia="ar-SA"/>
+              </w:rPr>
+            </w:pPr>
+            <w:r>
+              <w:t>V</w:t>
+            </w:r>
+          </w:p>
+        </w:tc>
+        <w:tc>
+          <w:tcPr>
+            <w:tcW w:w="381" w:type="dxa"/>
+            <w:tcBorders>
+              <w:top w:val="single" w:sz="4" w:space="0" w:color="000000"/>
+              <w:left w:val="single" w:sz="4" w:space="0" w:color="000000"/>
+              <w:bottom w:val="single" w:sz="4" w:space="0" w:color="000000"/>
+              <w:right w:val="single" w:sz="4" w:space="0" w:color="000000"/>
+            </w:tcBorders>
+            <w:shd w:val="clear" w:color="auto" w:fill="808080"/>
+            <w:hideMark/>
+          </w:tcPr>
+          <w:p>
+            <w:pPr>
+              <w:rPr>
+                <w:rFonts w:ascii="Arial" w:hAnsi="Arial" w:cs="Arial"/>
+                <w:szCs w:val="24"/>
+                <w:lang w:val="de-DE" w:eastAsia="ar-SA"/>
+              </w:rPr>
+            </w:pPr>
+            <w:r>
+              <w:t>K</w:t>
+            </w:r>
+          </w:p>
+        </w:tc>
+        <w:tc>
+          <w:tcPr>
+            <w:tcW w:w="360" w:type="dxa"/>
+            <w:tcBorders>
+              <w:top w:val="single" w:sz="4" w:space="0" w:color="000000"/>
+              <w:left w:val="single" w:sz="4" w:space="0" w:color="000000"/>
+              <w:bottom w:val="single" w:sz="4" w:space="0" w:color="000000"/>
+              <w:right w:val="single" w:sz="4" w:space="0" w:color="000000"/>
+            </w:tcBorders>
+            <w:shd w:val="clear" w:color="auto" w:fill="808080"/>
+            <w:hideMark/>
+          </w:tcPr>
+          <w:p>
+            <w:pPr>
+              <w:rPr>
+                <w:rFonts w:ascii="Arial" w:hAnsi="Arial" w:cs="Arial"/>
+                <w:szCs w:val="24"/>
+                <w:lang w:val="de-DE" w:eastAsia="ar-SA"/>
+              </w:rPr>
+            </w:pPr>
+            <w:r>
+              <w:t>R</w:t>
+            </w:r>
+          </w:p>
+        </w:tc>
+        <w:tc>
+          <w:tcPr>
+            <w:tcW w:w="917" w:type="dxa"/>
+            <w:tcBorders>
+              <w:top w:val="single" w:sz="4" w:space="0" w:color="000000"/>
+              <w:left w:val="single" w:sz="4" w:space="0" w:color="000000"/>
+              <w:bottom w:val="single" w:sz="4" w:space="0" w:color="000000"/>
+              <w:right w:val="single" w:sz="4" w:space="0" w:color="000000"/>
+            </w:tcBorders>
+            <w:shd w:val="clear" w:color="auto" w:fill="808080"/>
+            <w:hideMark/>
+          </w:tcPr>
+          <w:p>
+            <w:pPr>
+              <w:rPr>
+                <w:rFonts w:ascii="Arial" w:hAnsi="Arial" w:cs="Arial"/>
+                <w:szCs w:val="24"/>
+                <w:lang w:val="de-DE" w:eastAsia="ar-SA"/>
+              </w:rPr>
+            </w:pPr>
+            <w:r>
+              <w:t>Quelle</w:t>
+            </w:r>
+          </w:p>
+        </w:tc>
+        <w:tc>
+          <w:tcPr>
+            <w:tcW w:w="1134" w:type="dxa"/>
+            <w:tcBorders>
+              <w:top w:val="single" w:sz="4" w:space="0" w:color="000000"/>
+              <w:left w:val="single" w:sz="4" w:space="0" w:color="000000"/>
+              <w:bottom w:val="single" w:sz="4" w:space="0" w:color="000000"/>
+              <w:right w:val="single" w:sz="4" w:space="0" w:color="000000"/>
+            </w:tcBorders>
+            <w:shd w:val="clear" w:color="auto" w:fill="808080"/>
+            <w:hideMark/>
+          </w:tcPr>
+          <w:p>
+            <w:pPr>
+              <w:rPr>
+                <w:rFonts w:ascii="Arial" w:hAnsi="Arial" w:cs="Arial"/>
+                <w:szCs w:val="24"/>
+                <w:lang w:val="de-DE" w:eastAsia="ar-SA"/>
+              </w:rPr>
+            </w:pPr>
+            <w:r>
+              <w:t>Datum</w:t>
+            </w:r>
+          </w:p>
+        </w:tc>
+        <w:tc>
+          <w:tcPr>
+            <w:tcW w:w="578" w:type="dxa"/>
+            <w:tcBorders>
+              <w:top w:val="single" w:sz="4" w:space="0" w:color="000000"/>
+              <w:left w:val="single" w:sz="4" w:space="0" w:color="000000"/>
+              <w:bottom w:val="single" w:sz="4" w:space="0" w:color="000000"/>
+              <w:right w:val="single" w:sz="4" w:space="0" w:color="000000"/>
+            </w:tcBorders>
+            <w:shd w:val="clear" w:color="auto" w:fill="808080"/>
+            <w:hideMark/>
+          </w:tcPr>
+          <w:p>
+            <w:pPr>
+              <w:rPr>
+                <w:rFonts w:ascii="Arial" w:hAnsi="Arial" w:cs="Arial"/>
+                <w:szCs w:val="24"/>
+                <w:lang w:val="de-DE" w:eastAsia="ar-SA"/>
+              </w:rPr>
+            </w:pPr>
+            <w:r>
+              <w:t>Ziele</w:t>
+            </w:r>
+          </w:p>
+        </w:tc>
+      </w:tr>
+      <w:tr>
+        <w:tc>
+          <w:tcPr>
+            <w:tcW w:w="247" w:type="dxa"/>
+            <w:tcBorders>
+              <w:top w:val="single" w:sz="4" w:space="0" w:color="000000"/>
+              <w:left w:val="single" w:sz="4" w:space="0" w:color="000000"/>
+              <w:bottom w:val="single" w:sz="4" w:space="0" w:color="000000"/>
+              <w:right w:val="single" w:sz="4" w:space="0" w:color="000000"/>
+            </w:tcBorders>
+            <w:shd w:val="clear" w:color="auto" w:fill="BFBFBF"/>
+            <w:hideMark/>
+          </w:tcPr>
+          <w:p>
+            <w:pPr>
+              <w:rPr>
+                <w:rFonts w:ascii="Arial" w:hAnsi="Arial" w:cs="Arial"/>
+                <w:szCs w:val="24"/>
+                <w:lang w:val="de-DE" w:eastAsia="ar-SA"/>
+              </w:rPr>
+            </w:pPr>
+            <w:r>
+              <w:t>1</w:t>
+            </w:r>
+          </w:p>
+        </w:tc>
+        <w:tc>
+          <w:tcPr>
+            <w:tcW w:w="774" w:type="dxa"/>
+            <w:tcBorders>
+              <w:top w:val="single" w:sz="4" w:space="0" w:color="000000"/>
+              <w:left w:val="single" w:sz="4" w:space="0" w:color="000000"/>
+              <w:bottom w:val="single" w:sz="4" w:space="0" w:color="000000"/>
+              <w:right w:val="single" w:sz="4" w:space="0" w:color="000000"/>
+            </w:tcBorders>
+            <w:shd w:val="clear" w:color="auto" w:fill="BFBFBF"/>
+          </w:tcPr>
+          <w:p>
+            <w:pPr>
+              <w:rPr>
+                <w:lang w:val="de-DE" w:eastAsia="ar-SA"/>
+              </w:rPr>
+            </w:pPr>
+          </w:p>
+        </w:tc>
+        <w:tc>
+          <w:tcPr>
+            <w:tcW w:w="2932" w:type="dxa"/>
+            <w:tcBorders>
+              <w:top w:val="single" w:sz="4" w:space="0" w:color="000000"/>
+              <w:left w:val="single" w:sz="4" w:space="0" w:color="000000"/>
+              <w:bottom w:val="single" w:sz="4" w:space="0" w:color="000000"/>
+              <w:right w:val="single" w:sz="4" w:space="0" w:color="000000"/>
+            </w:tcBorders>
+            <w:shd w:val="clear" w:color="auto" w:fill="BFBFBF"/>
+            <w:hideMark/>
+          </w:tcPr>
+          <w:p>
+            <w:pPr>
+              <w:rPr>
+                <w:rFonts w:ascii="Arial" w:hAnsi="Arial" w:cs="Arial"/>
+                <w:szCs w:val="24"/>
+                <w:lang w:val="de-DE" w:eastAsia="ar-SA"/>
+              </w:rPr>
+            </w:pPr>
+            <w:r>
+              <w:t>Graphen Editor</w:t>
+            </w:r>
+          </w:p>
+        </w:tc>
+        <w:tc>
+          <w:tcPr>
+            <w:tcW w:w="5104" w:type="dxa"/>
+            <w:gridSpan w:val="8"/>
+            <w:tcBorders>
+              <w:top w:val="single" w:sz="4" w:space="0" w:color="000000"/>
+              <w:left w:val="single" w:sz="4" w:space="0" w:color="000000"/>
+              <w:bottom w:val="single" w:sz="4" w:space="0" w:color="000000"/>
+              <w:right w:val="single" w:sz="4" w:space="0" w:color="000000"/>
+            </w:tcBorders>
+            <w:shd w:val="clear" w:color="auto" w:fill="BFBFBF"/>
+          </w:tcPr>
+          <w:p>
+            <w:pPr>
+              <w:rPr>
+                <w:lang w:val="de-DE" w:eastAsia="ar-SA"/>
+              </w:rPr>
+            </w:pPr>
+          </w:p>
+        </w:tc>
+      </w:tr>
+      <w:tr>
+        <w:tc>
+          <w:tcPr>
+            <w:tcW w:w="247" w:type="dxa"/>
+            <w:vMerge w:val="restart"/>
+            <w:tcBorders>
+              <w:top w:val="single" w:sz="4" w:space="0" w:color="000000"/>
+              <w:left w:val="single" w:sz="4" w:space="0" w:color="000000"/>
+              <w:bottom w:val="single" w:sz="4" w:space="0" w:color="000000"/>
+              <w:right w:val="single" w:sz="4" w:space="0" w:color="000000"/>
+            </w:tcBorders>
+          </w:tcPr>
+          <w:p>
+            <w:pPr>
+              <w:rPr>
+                <w:lang w:val="de-DE" w:eastAsia="ar-SA"/>
+              </w:rPr>
+            </w:pPr>
+          </w:p>
+        </w:tc>
+        <w:tc>
+          <w:tcPr>
+            <w:tcW w:w="774" w:type="dxa"/>
+            <w:tcBorders>
+              <w:top w:val="single" w:sz="4" w:space="0" w:color="000000"/>
+              <w:left w:val="single" w:sz="4" w:space="0" w:color="000000"/>
+              <w:bottom w:val="single" w:sz="4" w:space="0" w:color="000000"/>
+              <w:right w:val="single" w:sz="4" w:space="0" w:color="000000"/>
+            </w:tcBorders>
+            <w:hideMark/>
+          </w:tcPr>
+          <w:p>
+            <w:pPr>
+              <w:rPr>
+                <w:rFonts w:ascii="Arial" w:hAnsi="Arial" w:cs="Arial"/>
+                <w:szCs w:val="24"/>
+                <w:lang w:val="de-DE" w:eastAsia="ar-SA"/>
+              </w:rPr>
+            </w:pPr>
+            <w:r>
+              <w:t>1.1</w:t>
+            </w:r>
+          </w:p>
+        </w:tc>
+        <w:tc>
+          <w:tcPr>
+            <w:tcW w:w="2932" w:type="dxa"/>
+            <w:tcBorders>
+              <w:top w:val="single" w:sz="4" w:space="0" w:color="000000"/>
+              <w:left w:val="single" w:sz="4" w:space="0" w:color="000000"/>
+              <w:bottom w:val="single" w:sz="4" w:space="0" w:color="000000"/>
+              <w:right w:val="single" w:sz="4" w:space="0" w:color="000000"/>
+            </w:tcBorders>
+            <w:hideMark/>
+          </w:tcPr>
+          <w:p>
+            <w:pPr>
+              <w:rPr>
+                <w:rFonts w:ascii="Arial" w:hAnsi="Arial" w:cs="Arial"/>
+                <w:szCs w:val="24"/>
+                <w:lang w:val="de-DE" w:eastAsia="ar-SA"/>
+              </w:rPr>
+            </w:pPr>
+            <w:r>
+              <w:t xml:space="preserve">Vertices und </w:t>
+            </w:r>
+            <w:proofErr w:type="spellStart"/>
+            <w:r>
+              <w:t>Edges</w:t>
+            </w:r>
+            <w:proofErr w:type="spellEnd"/>
+            <w:r>
+              <w:t xml:space="preserve"> sollen gezeichnet werden können</w:t>
+            </w:r>
+          </w:p>
+        </w:tc>
+        <w:tc>
+          <w:tcPr>
+            <w:tcW w:w="993" w:type="dxa"/>
+            <w:tcBorders>
+              <w:top w:val="single" w:sz="4" w:space="0" w:color="000000"/>
+              <w:left w:val="single" w:sz="4" w:space="0" w:color="000000"/>
+              <w:bottom w:val="single" w:sz="4" w:space="0" w:color="000000"/>
+              <w:right w:val="single" w:sz="4" w:space="0" w:color="000000"/>
+            </w:tcBorders>
+            <w:hideMark/>
+          </w:tcPr>
+          <w:p>
+            <w:pPr>
+              <w:rPr>
+                <w:rFonts w:ascii="Arial" w:hAnsi="Arial" w:cs="Arial"/>
+                <w:szCs w:val="24"/>
+                <w:lang w:val="de-DE" w:eastAsia="ar-SA"/>
+              </w:rPr>
+            </w:pPr>
+            <w:r>
+              <w:t>geplant</w:t>
+            </w:r>
+          </w:p>
+        </w:tc>
+        <w:tc>
+          <w:tcPr>
+            <w:tcW w:w="381" w:type="dxa"/>
+            <w:tcBorders>
+              <w:top w:val="single" w:sz="4" w:space="0" w:color="000000"/>
+              <w:left w:val="single" w:sz="4" w:space="0" w:color="000000"/>
+              <w:bottom w:val="single" w:sz="4" w:space="0" w:color="000000"/>
+              <w:right w:val="single" w:sz="4" w:space="0" w:color="000000"/>
+            </w:tcBorders>
+            <w:hideMark/>
+          </w:tcPr>
+          <w:p>
+            <w:pPr>
+              <w:rPr>
+                <w:rFonts w:ascii="Arial" w:hAnsi="Arial" w:cs="Arial"/>
+                <w:szCs w:val="24"/>
+                <w:lang w:val="de-DE" w:eastAsia="ar-SA"/>
+              </w:rPr>
+            </w:pPr>
+          </w:p>
+        </w:tc>
+        <w:tc>
+          <w:tcPr>
+            <w:tcW w:w="360" w:type="dxa"/>
+            <w:tcBorders>
+              <w:top w:val="single" w:sz="4" w:space="0" w:color="000000"/>
+              <w:left w:val="single" w:sz="4" w:space="0" w:color="000000"/>
+              <w:bottom w:val="single" w:sz="4" w:space="0" w:color="000000"/>
+              <w:right w:val="single" w:sz="4" w:space="0" w:color="000000"/>
+            </w:tcBorders>
+            <w:hideMark/>
+          </w:tcPr>
+          <w:p>
+            <w:pPr>
+              <w:rPr>
+                <w:rFonts w:ascii="Arial" w:hAnsi="Arial" w:cs="Arial"/>
+                <w:szCs w:val="24"/>
+                <w:lang w:val="de-DE" w:eastAsia="ar-SA"/>
+              </w:rPr>
+            </w:pPr>
+          </w:p>
+        </w:tc>
+        <w:tc>
+          <w:tcPr>
+            <w:tcW w:w="381" w:type="dxa"/>
+            <w:tcBorders>
+              <w:top w:val="single" w:sz="4" w:space="0" w:color="000000"/>
+              <w:left w:val="single" w:sz="4" w:space="0" w:color="000000"/>
+              <w:bottom w:val="single" w:sz="4" w:space="0" w:color="000000"/>
+              <w:right w:val="single" w:sz="4" w:space="0" w:color="000000"/>
+            </w:tcBorders>
+            <w:hideMark/>
+          </w:tcPr>
+          <w:p>
+            <w:pPr>
+              <w:rPr>
+                <w:rFonts w:ascii="Arial" w:hAnsi="Arial" w:cs="Arial"/>
+                <w:szCs w:val="24"/>
+                <w:lang w:val="de-DE" w:eastAsia="ar-SA"/>
+              </w:rPr>
+            </w:pPr>
+          </w:p>
+        </w:tc>
+        <w:tc>
+          <w:tcPr>
+            <w:tcW w:w="360" w:type="dxa"/>
+            <w:tcBorders>
+              <w:top w:val="single" w:sz="4" w:space="0" w:color="000000"/>
+              <w:left w:val="single" w:sz="4" w:space="0" w:color="000000"/>
+              <w:bottom w:val="single" w:sz="4" w:space="0" w:color="000000"/>
+              <w:right w:val="single" w:sz="4" w:space="0" w:color="000000"/>
+            </w:tcBorders>
+            <w:hideMark/>
+          </w:tcPr>
+          <w:p>
+            <w:pPr>
+              <w:rPr>
+                <w:rFonts w:ascii="Arial" w:hAnsi="Arial" w:cs="Arial"/>
+                <w:szCs w:val="24"/>
+                <w:lang w:val="de-DE" w:eastAsia="ar-SA"/>
+              </w:rPr>
+            </w:pPr>
+          </w:p>
+        </w:tc>
+        <w:tc>
+          <w:tcPr>
+            <w:tcW w:w="917" w:type="dxa"/>
+            <w:tcBorders>
+              <w:top w:val="single" w:sz="4" w:space="0" w:color="000000"/>
+              <w:left w:val="single" w:sz="4" w:space="0" w:color="000000"/>
+              <w:bottom w:val="single" w:sz="4" w:space="0" w:color="000000"/>
+              <w:right w:val="single" w:sz="4" w:space="0" w:color="000000"/>
+            </w:tcBorders>
+            <w:hideMark/>
+          </w:tcPr>
+          <w:p>
+            <w:pPr>
+              <w:rPr>
+                <w:lang w:val="de-DE" w:eastAsia="ar-SA"/>
+              </w:rPr>
+            </w:pPr>
+          </w:p>
+        </w:tc>
+        <w:tc>
+          <w:tcPr>
+            <w:tcW w:w="1134" w:type="dxa"/>
+            <w:tcBorders>
+              <w:top w:val="single" w:sz="4" w:space="0" w:color="000000"/>
+              <w:left w:val="single" w:sz="4" w:space="0" w:color="000000"/>
+              <w:bottom w:val="single" w:sz="4" w:space="0" w:color="000000"/>
+              <w:right w:val="single" w:sz="4" w:space="0" w:color="000000"/>
+            </w:tcBorders>
+            <w:hideMark/>
+          </w:tcPr>
+          <w:p>
+            <w:pPr>
+              <w:rPr>
+                <w:lang w:val="de-DE" w:eastAsia="ar-SA"/>
+              </w:rPr>
+            </w:pPr>
+          </w:p>
+        </w:tc>
+        <w:tc>
+          <w:tcPr>
+            <w:tcW w:w="578" w:type="dxa"/>
+            <w:tcBorders>
+              <w:top w:val="single" w:sz="4" w:space="0" w:color="000000"/>
+              <w:left w:val="single" w:sz="4" w:space="0" w:color="000000"/>
+              <w:bottom w:val="single" w:sz="4" w:space="0" w:color="000000"/>
+              <w:right w:val="single" w:sz="4" w:space="0" w:color="000000"/>
+            </w:tcBorders>
+            <w:hideMark/>
+          </w:tcPr>
+          <w:p>
+            <w:pPr>
+              <w:rPr>
+                <w:lang w:val="de-DE" w:eastAsia="ar-SA"/>
+              </w:rPr>
+            </w:pPr>
+          </w:p>
+        </w:tc>
+      </w:tr>
+      <w:tr>
+        <w:trPr>
+          <w:trHeight w:val="817"/>
+        </w:trPr>
+        <w:tc>
+          <w:tcPr>
+            <w:tcW w:w="1021" w:type="dxa"/>
+            <w:vMerge/>
+            <w:tcBorders>
+              <w:top w:val="single" w:sz="4" w:space="0" w:color="000000"/>
+              <w:left w:val="single" w:sz="4" w:space="0" w:color="000000"/>
+              <w:bottom w:val="single" w:sz="4" w:space="0" w:color="000000"/>
+              <w:right w:val="single" w:sz="4" w:space="0" w:color="000000"/>
+            </w:tcBorders>
+            <w:vAlign w:val="center"/>
+            <w:hideMark/>
+          </w:tcPr>
+          <w:p>
+            <w:pPr>
+              <w:rPr>
+                <w:lang w:val="de-DE" w:eastAsia="ar-SA"/>
+              </w:rPr>
+            </w:pPr>
+          </w:p>
+        </w:tc>
+        <w:tc>
+          <w:tcPr>
+            <w:tcW w:w="774" w:type="dxa"/>
+            <w:tcBorders>
+              <w:top w:val="single" w:sz="4" w:space="0" w:color="000000"/>
+              <w:left w:val="single" w:sz="4" w:space="0" w:color="000000"/>
+              <w:bottom w:val="single" w:sz="4" w:space="0" w:color="000000"/>
+              <w:right w:val="single" w:sz="4" w:space="0" w:color="000000"/>
+            </w:tcBorders>
+            <w:hideMark/>
+          </w:tcPr>
+          <w:p>
+            <w:pPr>
+              <w:rPr>
+                <w:rFonts w:ascii="Arial" w:hAnsi="Arial" w:cs="Arial"/>
+                <w:szCs w:val="24"/>
+                <w:lang w:val="de-DE" w:eastAsia="ar-SA"/>
+              </w:rPr>
+            </w:pPr>
+            <w:r>
+              <w:t>1.2</w:t>
+            </w:r>
+          </w:p>
+        </w:tc>
+        <w:tc>
+          <w:tcPr>
+            <w:tcW w:w="2932" w:type="dxa"/>
+            <w:tcBorders>
+              <w:top w:val="single" w:sz="4" w:space="0" w:color="000000"/>
+              <w:left w:val="single" w:sz="4" w:space="0" w:color="000000"/>
+              <w:bottom w:val="single" w:sz="4" w:space="0" w:color="000000"/>
+              <w:right w:val="single" w:sz="4" w:space="0" w:color="000000"/>
+            </w:tcBorders>
+            <w:hideMark/>
+          </w:tcPr>
+          <w:p>
+            <w:pPr>
+              <w:rPr>
+                <w:lang w:val="de-DE" w:eastAsia="ar-SA"/>
+              </w:rPr>
+            </w:pPr>
+            <w:r>
+              <w:rPr>
+                <w:lang w:val="de-DE" w:eastAsia="ar-SA"/>
+              </w:rPr>
+              <w:t xml:space="preserve">Vertices und </w:t>
+            </w:r>
+            <w:proofErr w:type="spellStart"/>
+            <w:r>
+              <w:rPr>
+                <w:lang w:val="de-DE" w:eastAsia="ar-SA"/>
+              </w:rPr>
+              <w:t>Edges</w:t>
+            </w:r>
+            <w:proofErr w:type="spellEnd"/>
+            <w:r>
+              <w:rPr>
+                <w:lang w:val="de-DE" w:eastAsia="ar-SA"/>
+              </w:rPr>
+              <w:t xml:space="preserve"> sollen ge</w:t>
+            </w:r>
+            <w:r>
+              <w:rPr>
+                <w:lang w:val="de-DE" w:eastAsia="ar-SA"/>
+              </w:rPr>
+              <w:t>l</w:t>
+            </w:r>
+            <w:r>
+              <w:rPr>
+                <w:lang w:val="de-DE" w:eastAsia="ar-SA"/>
+              </w:rPr>
+              <w:t>öscht werden können</w:t>
+            </w:r>
+          </w:p>
+        </w:tc>
+        <w:tc>
+          <w:tcPr>
+            <w:tcW w:w="993" w:type="dxa"/>
+            <w:tcBorders>
+              <w:top w:val="single" w:sz="4" w:space="0" w:color="000000"/>
+              <w:left w:val="single" w:sz="4" w:space="0" w:color="000000"/>
+              <w:bottom w:val="single" w:sz="4" w:space="0" w:color="000000"/>
+              <w:right w:val="single" w:sz="4" w:space="0" w:color="000000"/>
+            </w:tcBorders>
+            <w:hideMark/>
+          </w:tcPr>
+          <w:p>
+            <w:pPr>
+              <w:rPr>
+                <w:rFonts w:ascii="Arial" w:hAnsi="Arial" w:cs="Arial"/>
+                <w:szCs w:val="24"/>
+                <w:lang w:val="de-DE" w:eastAsia="ar-SA"/>
+              </w:rPr>
+            </w:pPr>
+            <w:r>
+              <w:t>geplant</w:t>
+            </w:r>
+          </w:p>
+        </w:tc>
+        <w:tc>
+          <w:tcPr>
+            <w:tcW w:w="381" w:type="dxa"/>
+            <w:tcBorders>
+              <w:top w:val="single" w:sz="4" w:space="0" w:color="000000"/>
+              <w:left w:val="single" w:sz="4" w:space="0" w:color="000000"/>
+              <w:bottom w:val="single" w:sz="4" w:space="0" w:color="000000"/>
+              <w:right w:val="single" w:sz="4" w:space="0" w:color="000000"/>
+            </w:tcBorders>
+            <w:hideMark/>
+          </w:tcPr>
+          <w:p>
+            <w:pPr>
+              <w:rPr>
+                <w:rFonts w:ascii="Arial" w:hAnsi="Arial" w:cs="Arial"/>
+                <w:szCs w:val="24"/>
+                <w:lang w:val="de-DE" w:eastAsia="ar-SA"/>
+              </w:rPr>
+            </w:pPr>
+          </w:p>
+        </w:tc>
+        <w:tc>
+          <w:tcPr>
+            <w:tcW w:w="360" w:type="dxa"/>
+            <w:tcBorders>
+              <w:top w:val="single" w:sz="4" w:space="0" w:color="000000"/>
+              <w:left w:val="single" w:sz="4" w:space="0" w:color="000000"/>
+              <w:bottom w:val="single" w:sz="4" w:space="0" w:color="000000"/>
+              <w:right w:val="single" w:sz="4" w:space="0" w:color="000000"/>
+            </w:tcBorders>
+            <w:hideMark/>
+          </w:tcPr>
+          <w:p>
+            <w:pPr>
+              <w:rPr>
+                <w:rFonts w:ascii="Arial" w:hAnsi="Arial" w:cs="Arial"/>
+                <w:szCs w:val="24"/>
+                <w:lang w:val="de-DE" w:eastAsia="ar-SA"/>
+              </w:rPr>
+            </w:pPr>
+          </w:p>
+        </w:tc>
+        <w:tc>
+          <w:tcPr>
+            <w:tcW w:w="381" w:type="dxa"/>
+            <w:tcBorders>
+              <w:top w:val="single" w:sz="4" w:space="0" w:color="000000"/>
+              <w:left w:val="single" w:sz="4" w:space="0" w:color="000000"/>
+              <w:bottom w:val="single" w:sz="4" w:space="0" w:color="000000"/>
+              <w:right w:val="single" w:sz="4" w:space="0" w:color="000000"/>
+            </w:tcBorders>
+            <w:hideMark/>
+          </w:tcPr>
+          <w:p>
+            <w:pPr>
+              <w:rPr>
+                <w:rFonts w:ascii="Arial" w:hAnsi="Arial" w:cs="Arial"/>
+                <w:szCs w:val="24"/>
+                <w:lang w:val="de-DE" w:eastAsia="ar-SA"/>
+              </w:rPr>
+            </w:pPr>
+          </w:p>
+        </w:tc>
+        <w:tc>
+          <w:tcPr>
+            <w:tcW w:w="360" w:type="dxa"/>
+            <w:tcBorders>
+              <w:top w:val="single" w:sz="4" w:space="0" w:color="000000"/>
+              <w:left w:val="single" w:sz="4" w:space="0" w:color="000000"/>
+              <w:bottom w:val="single" w:sz="4" w:space="0" w:color="000000"/>
+              <w:right w:val="single" w:sz="4" w:space="0" w:color="000000"/>
+            </w:tcBorders>
+            <w:hideMark/>
+          </w:tcPr>
+          <w:p>
+            <w:pPr>
+              <w:rPr>
+                <w:rFonts w:ascii="Arial" w:hAnsi="Arial" w:cs="Arial"/>
+                <w:szCs w:val="24"/>
+                <w:lang w:val="de-DE" w:eastAsia="ar-SA"/>
+              </w:rPr>
+            </w:pPr>
+          </w:p>
+        </w:tc>
+        <w:tc>
+          <w:tcPr>
+            <w:tcW w:w="917" w:type="dxa"/>
+            <w:tcBorders>
+              <w:top w:val="single" w:sz="4" w:space="0" w:color="000000"/>
+              <w:left w:val="single" w:sz="4" w:space="0" w:color="000000"/>
+              <w:bottom w:val="single" w:sz="4" w:space="0" w:color="000000"/>
+              <w:right w:val="single" w:sz="4" w:space="0" w:color="000000"/>
+            </w:tcBorders>
+            <w:hideMark/>
+          </w:tcPr>
+          <w:p>
+            <w:pPr>
+              <w:rPr>
+                <w:lang w:val="de-DE" w:eastAsia="ar-SA"/>
+              </w:rPr>
+            </w:pPr>
+          </w:p>
+        </w:tc>
+        <w:tc>
+          <w:tcPr>
+            <w:tcW w:w="1134" w:type="dxa"/>
+            <w:tcBorders>
+              <w:top w:val="single" w:sz="4" w:space="0" w:color="000000"/>
+              <w:left w:val="single" w:sz="4" w:space="0" w:color="000000"/>
+              <w:bottom w:val="single" w:sz="4" w:space="0" w:color="000000"/>
+              <w:right w:val="single" w:sz="4" w:space="0" w:color="000000"/>
+            </w:tcBorders>
+            <w:hideMark/>
+          </w:tcPr>
+          <w:p>
+            <w:pPr>
+              <w:rPr>
+                <w:lang w:val="de-DE" w:eastAsia="ar-SA"/>
+              </w:rPr>
+            </w:pPr>
+          </w:p>
+        </w:tc>
+        <w:tc>
+          <w:tcPr>
+            <w:tcW w:w="578" w:type="dxa"/>
+            <w:tcBorders>
+              <w:top w:val="single" w:sz="4" w:space="0" w:color="000000"/>
+              <w:left w:val="single" w:sz="4" w:space="0" w:color="000000"/>
+              <w:bottom w:val="single" w:sz="4" w:space="0" w:color="000000"/>
+              <w:right w:val="single" w:sz="4" w:space="0" w:color="000000"/>
+            </w:tcBorders>
+            <w:hideMark/>
+          </w:tcPr>
+          <w:p>
+            <w:pPr>
+              <w:rPr>
+                <w:lang w:val="de-DE" w:eastAsia="ar-SA"/>
+              </w:rPr>
+            </w:pPr>
+          </w:p>
+        </w:tc>
+      </w:tr>
+      <w:tr>
+        <w:trPr>
+          <w:trHeight w:val="817"/>
+        </w:trPr>
+        <w:tc>
+          <w:tcPr>
+            <w:tcW w:w="247" w:type="dxa"/>
+            <w:tcBorders>
+              <w:top w:val="single" w:sz="4" w:space="0" w:color="000000"/>
+              <w:left w:val="single" w:sz="4" w:space="0" w:color="000000"/>
+              <w:bottom w:val="single" w:sz="4" w:space="0" w:color="000000"/>
+              <w:right w:val="single" w:sz="4" w:space="0" w:color="000000"/>
+            </w:tcBorders>
+          </w:tcPr>
+          <w:p>
+            <w:pPr>
+              <w:rPr>
+                <w:lang w:val="de-DE" w:eastAsia="ar-SA"/>
+              </w:rPr>
+            </w:pPr>
+          </w:p>
+        </w:tc>
+        <w:tc>
+          <w:tcPr>
+            <w:tcW w:w="774" w:type="dxa"/>
+            <w:tcBorders>
+              <w:top w:val="single" w:sz="4" w:space="0" w:color="000000"/>
+              <w:left w:val="single" w:sz="4" w:space="0" w:color="000000"/>
+              <w:bottom w:val="single" w:sz="4" w:space="0" w:color="000000"/>
+              <w:right w:val="single" w:sz="4" w:space="0" w:color="000000"/>
+            </w:tcBorders>
+            <w:hideMark/>
+          </w:tcPr>
+          <w:p>
+            <w:pPr>
+              <w:rPr>
+                <w:rFonts w:ascii="Arial" w:hAnsi="Arial" w:cs="Arial"/>
+                <w:szCs w:val="24"/>
+                <w:lang w:val="de-DE" w:eastAsia="ar-SA"/>
+              </w:rPr>
+            </w:pPr>
+            <w:r>
+              <w:t>1.3</w:t>
+            </w:r>
+          </w:p>
+        </w:tc>
+        <w:tc>
+          <w:tcPr>
+            <w:tcW w:w="2932" w:type="dxa"/>
+            <w:tcBorders>
+              <w:top w:val="single" w:sz="4" w:space="0" w:color="000000"/>
+              <w:left w:val="single" w:sz="4" w:space="0" w:color="000000"/>
+              <w:bottom w:val="single" w:sz="4" w:space="0" w:color="000000"/>
+              <w:right w:val="single" w:sz="4" w:space="0" w:color="000000"/>
+            </w:tcBorders>
+            <w:hideMark/>
+          </w:tcPr>
+          <w:p>
+            <w:pPr>
+              <w:rPr>
+                <w:rFonts w:ascii="Arial" w:hAnsi="Arial" w:cs="Arial"/>
+                <w:szCs w:val="24"/>
+                <w:lang w:val="de-DE" w:eastAsia="ar-SA"/>
+              </w:rPr>
+            </w:pPr>
+            <w:r>
+              <w:t xml:space="preserve">Vertices und </w:t>
+            </w:r>
+            <w:proofErr w:type="spellStart"/>
+            <w:r>
+              <w:t>Edges</w:t>
+            </w:r>
+            <w:proofErr w:type="spellEnd"/>
+            <w:r>
+              <w:t xml:space="preserve"> sollen verschoben werden können</w:t>
+            </w:r>
+          </w:p>
+        </w:tc>
+        <w:tc>
+          <w:tcPr>
+            <w:tcW w:w="993" w:type="dxa"/>
+            <w:tcBorders>
+              <w:top w:val="single" w:sz="4" w:space="0" w:color="000000"/>
+              <w:left w:val="single" w:sz="4" w:space="0" w:color="000000"/>
+              <w:bottom w:val="single" w:sz="4" w:space="0" w:color="000000"/>
+              <w:right w:val="single" w:sz="4" w:space="0" w:color="000000"/>
+            </w:tcBorders>
+            <w:hideMark/>
+          </w:tcPr>
+          <w:p>
+            <w:pPr>
+              <w:rPr>
+                <w:rFonts w:ascii="Arial" w:hAnsi="Arial" w:cs="Arial"/>
+                <w:szCs w:val="24"/>
+                <w:lang w:val="de-DE" w:eastAsia="ar-SA"/>
+              </w:rPr>
+            </w:pPr>
+            <w:r>
+              <w:t>geplant</w:t>
+            </w:r>
+          </w:p>
+        </w:tc>
+        <w:tc>
+          <w:tcPr>
+            <w:tcW w:w="381" w:type="dxa"/>
+            <w:tcBorders>
+              <w:top w:val="single" w:sz="4" w:space="0" w:color="000000"/>
+              <w:left w:val="single" w:sz="4" w:space="0" w:color="000000"/>
+              <w:bottom w:val="single" w:sz="4" w:space="0" w:color="000000"/>
+              <w:right w:val="single" w:sz="4" w:space="0" w:color="000000"/>
+            </w:tcBorders>
+            <w:hideMark/>
+          </w:tcPr>
+          <w:p>
+            <w:pPr>
+              <w:rPr>
+                <w:rFonts w:ascii="Arial" w:hAnsi="Arial" w:cs="Arial"/>
+                <w:szCs w:val="24"/>
+                <w:lang w:val="de-DE" w:eastAsia="ar-SA"/>
+              </w:rPr>
+            </w:pPr>
+          </w:p>
+        </w:tc>
+        <w:tc>
+          <w:tcPr>
+            <w:tcW w:w="360" w:type="dxa"/>
+            <w:tcBorders>
+              <w:top w:val="single" w:sz="4" w:space="0" w:color="000000"/>
+              <w:left w:val="single" w:sz="4" w:space="0" w:color="000000"/>
+              <w:bottom w:val="single" w:sz="4" w:space="0" w:color="000000"/>
+              <w:right w:val="single" w:sz="4" w:space="0" w:color="000000"/>
+            </w:tcBorders>
+            <w:hideMark/>
+          </w:tcPr>
+          <w:p>
+            <w:pPr>
+              <w:rPr>
+                <w:rFonts w:ascii="Arial" w:hAnsi="Arial" w:cs="Arial"/>
+                <w:szCs w:val="24"/>
+                <w:lang w:val="de-DE" w:eastAsia="ar-SA"/>
+              </w:rPr>
+            </w:pPr>
+          </w:p>
+        </w:tc>
+        <w:tc>
+          <w:tcPr>
+            <w:tcW w:w="381" w:type="dxa"/>
+            <w:tcBorders>
+              <w:top w:val="single" w:sz="4" w:space="0" w:color="000000"/>
+              <w:left w:val="single" w:sz="4" w:space="0" w:color="000000"/>
+              <w:bottom w:val="single" w:sz="4" w:space="0" w:color="000000"/>
+              <w:right w:val="single" w:sz="4" w:space="0" w:color="000000"/>
+            </w:tcBorders>
+            <w:hideMark/>
+          </w:tcPr>
+          <w:p>
+            <w:pPr>
+              <w:rPr>
+                <w:rFonts w:ascii="Arial" w:hAnsi="Arial" w:cs="Arial"/>
+                <w:szCs w:val="24"/>
+                <w:lang w:val="de-DE" w:eastAsia="ar-SA"/>
+              </w:rPr>
+            </w:pPr>
+          </w:p>
+        </w:tc>
+        <w:tc>
+          <w:tcPr>
+            <w:tcW w:w="360" w:type="dxa"/>
+            <w:tcBorders>
+              <w:top w:val="single" w:sz="4" w:space="0" w:color="000000"/>
+              <w:left w:val="single" w:sz="4" w:space="0" w:color="000000"/>
+              <w:bottom w:val="single" w:sz="4" w:space="0" w:color="000000"/>
+              <w:right w:val="single" w:sz="4" w:space="0" w:color="000000"/>
+            </w:tcBorders>
+            <w:hideMark/>
+          </w:tcPr>
+          <w:p>
+            <w:pPr>
+              <w:rPr>
+                <w:rFonts w:ascii="Arial" w:hAnsi="Arial" w:cs="Arial"/>
+                <w:szCs w:val="24"/>
+                <w:lang w:val="de-DE" w:eastAsia="ar-SA"/>
+              </w:rPr>
+            </w:pPr>
+          </w:p>
+        </w:tc>
+        <w:tc>
+          <w:tcPr>
+            <w:tcW w:w="917" w:type="dxa"/>
+            <w:tcBorders>
+              <w:top w:val="single" w:sz="4" w:space="0" w:color="000000"/>
+              <w:left w:val="single" w:sz="4" w:space="0" w:color="000000"/>
+              <w:bottom w:val="single" w:sz="4" w:space="0" w:color="000000"/>
+              <w:right w:val="single" w:sz="4" w:space="0" w:color="000000"/>
+            </w:tcBorders>
+            <w:hideMark/>
+          </w:tcPr>
+          <w:p>
+            <w:pPr>
+              <w:rPr>
+                <w:lang w:val="de-DE" w:eastAsia="ar-SA"/>
+              </w:rPr>
+            </w:pPr>
+          </w:p>
+        </w:tc>
+        <w:tc>
+          <w:tcPr>
+            <w:tcW w:w="1134" w:type="dxa"/>
+            <w:tcBorders>
+              <w:top w:val="single" w:sz="4" w:space="0" w:color="000000"/>
+              <w:left w:val="single" w:sz="4" w:space="0" w:color="000000"/>
+              <w:bottom w:val="single" w:sz="4" w:space="0" w:color="000000"/>
+              <w:right w:val="single" w:sz="4" w:space="0" w:color="000000"/>
+            </w:tcBorders>
+            <w:hideMark/>
+          </w:tcPr>
+          <w:p>
+            <w:pPr>
+              <w:rPr>
+                <w:lang w:val="de-DE" w:eastAsia="ar-SA"/>
+              </w:rPr>
+            </w:pPr>
+          </w:p>
+        </w:tc>
+        <w:tc>
+          <w:tcPr>
+            <w:tcW w:w="578" w:type="dxa"/>
+            <w:tcBorders>
+              <w:top w:val="single" w:sz="4" w:space="0" w:color="000000"/>
+              <w:left w:val="single" w:sz="4" w:space="0" w:color="000000"/>
+              <w:bottom w:val="single" w:sz="4" w:space="0" w:color="000000"/>
+              <w:right w:val="single" w:sz="4" w:space="0" w:color="000000"/>
+            </w:tcBorders>
+            <w:hideMark/>
+          </w:tcPr>
+          <w:p>
+            <w:pPr>
+              <w:rPr>
+                <w:lang w:val="de-DE" w:eastAsia="ar-SA"/>
+              </w:rPr>
+            </w:pPr>
+          </w:p>
+        </w:tc>
+      </w:tr>
+      <w:tr>
+        <w:trPr>
+          <w:trHeight w:val="817"/>
+        </w:trPr>
+        <w:tc>
+          <w:tcPr>
+            <w:tcW w:w="247" w:type="dxa"/>
+            <w:tcBorders>
+              <w:top w:val="single" w:sz="4" w:space="0" w:color="000000"/>
+              <w:left w:val="single" w:sz="4" w:space="0" w:color="000000"/>
+              <w:bottom w:val="single" w:sz="4" w:space="0" w:color="000000"/>
+              <w:right w:val="single" w:sz="4" w:space="0" w:color="000000"/>
+            </w:tcBorders>
+          </w:tcPr>
+          <w:p>
+            <w:pPr>
+              <w:rPr>
+                <w:lang w:val="de-DE" w:eastAsia="ar-SA"/>
+              </w:rPr>
+            </w:pPr>
+          </w:p>
+        </w:tc>
+        <w:tc>
+          <w:tcPr>
+            <w:tcW w:w="774" w:type="dxa"/>
+            <w:tcBorders>
+              <w:top w:val="single" w:sz="4" w:space="0" w:color="000000"/>
+              <w:left w:val="single" w:sz="4" w:space="0" w:color="000000"/>
+              <w:bottom w:val="single" w:sz="4" w:space="0" w:color="000000"/>
+              <w:right w:val="single" w:sz="4" w:space="0" w:color="000000"/>
+            </w:tcBorders>
+          </w:tcPr>
+          <w:p>
+            <w:r>
+              <w:t>1.4</w:t>
+            </w:r>
+          </w:p>
+        </w:tc>
+        <w:tc>
+          <w:tcPr>
+            <w:tcW w:w="2932" w:type="dxa"/>
+            <w:tcBorders>
+              <w:top w:val="single" w:sz="4" w:space="0" w:color="000000"/>
+              <w:left w:val="single" w:sz="4" w:space="0" w:color="000000"/>
+              <w:bottom w:val="single" w:sz="4" w:space="0" w:color="000000"/>
+              <w:right w:val="single" w:sz="4" w:space="0" w:color="000000"/>
+            </w:tcBorders>
+          </w:tcPr>
+          <w:p>
+            <w:r>
+              <w:t xml:space="preserve">Attribute von Vertices und </w:t>
+            </w:r>
+            <w:proofErr w:type="spellStart"/>
+            <w:r>
+              <w:t>Edges</w:t>
+            </w:r>
+            <w:proofErr w:type="spellEnd"/>
+            <w:r>
+              <w:t xml:space="preserve"> sollen angezeigt werden können</w:t>
+            </w:r>
+          </w:p>
+        </w:tc>
+        <w:tc>
+          <w:tcPr>
+            <w:tcW w:w="993" w:type="dxa"/>
+            <w:tcBorders>
+              <w:top w:val="single" w:sz="4" w:space="0" w:color="000000"/>
+              <w:left w:val="single" w:sz="4" w:space="0" w:color="000000"/>
+              <w:bottom w:val="single" w:sz="4" w:space="0" w:color="000000"/>
+              <w:right w:val="single" w:sz="4" w:space="0" w:color="000000"/>
+            </w:tcBorders>
+          </w:tcPr>
+          <w:p>
+            <w:r>
+              <w:t>geplant</w:t>
+            </w:r>
+            <w:bookmarkStart w:id="0" w:name="_GoBack"/>
+            <w:bookmarkEnd w:id="0"/>
+          </w:p>
+        </w:tc>
+        <w:tc>
+          <w:tcPr>
+            <w:tcW w:w="381" w:type="dxa"/>
+            <w:tcBorders>
+              <w:top w:val="single" w:sz="4" w:space="0" w:color="000000"/>
+              <w:left w:val="single" w:sz="4" w:space="0" w:color="000000"/>
+              <w:bottom w:val="single" w:sz="4" w:space="0" w:color="000000"/>
+              <w:right w:val="single" w:sz="4" w:space="0" w:color="000000"/>
+            </w:tcBorders>
+          </w:tcPr>
+          <w:p>
+            <w:pPr>
+              <w:rPr>
+                <w:rFonts w:ascii="Arial" w:hAnsi="Arial" w:cs="Arial"/>
+                <w:szCs w:val="24"/>
+                <w:lang w:val="de-DE" w:eastAsia="ar-SA"/>
+              </w:rPr>
+            </w:pPr>
+          </w:p>
+        </w:tc>
+        <w:tc>
+          <w:tcPr>
+            <w:tcW w:w="360" w:type="dxa"/>
+            <w:tcBorders>
+              <w:top w:val="single" w:sz="4" w:space="0" w:color="000000"/>
+              <w:left w:val="single" w:sz="4" w:space="0" w:color="000000"/>
+              <w:bottom w:val="single" w:sz="4" w:space="0" w:color="000000"/>
+              <w:right w:val="single" w:sz="4" w:space="0" w:color="000000"/>
+            </w:tcBorders>
+          </w:tcPr>
+          <w:p>
+            <w:pPr>
+              <w:rPr>
+                <w:rFonts w:ascii="Arial" w:hAnsi="Arial" w:cs="Arial"/>
+                <w:szCs w:val="24"/>
+                <w:lang w:val="de-DE" w:eastAsia="ar-SA"/>
+              </w:rPr>
+            </w:pPr>
+          </w:p>
+        </w:tc>
+        <w:tc>
+          <w:tcPr>
+            <w:tcW w:w="381" w:type="dxa"/>
+            <w:tcBorders>
+              <w:top w:val="single" w:sz="4" w:space="0" w:color="000000"/>
+              <w:left w:val="single" w:sz="4" w:space="0" w:color="000000"/>
+              <w:bottom w:val="single" w:sz="4" w:space="0" w:color="000000"/>
+              <w:right w:val="single" w:sz="4" w:space="0" w:color="000000"/>
+            </w:tcBorders>
+          </w:tcPr>
+          <w:p>
+            <w:pPr>
+              <w:rPr>
+                <w:rFonts w:ascii="Arial" w:hAnsi="Arial" w:cs="Arial"/>
+                <w:szCs w:val="24"/>
+                <w:lang w:val="de-DE" w:eastAsia="ar-SA"/>
+              </w:rPr>
+            </w:pPr>
+          </w:p>
+        </w:tc>
+        <w:tc>
+          <w:tcPr>
+            <w:tcW w:w="360" w:type="dxa"/>
+            <w:tcBorders>
+              <w:top w:val="single" w:sz="4" w:space="0" w:color="000000"/>
+              <w:left w:val="single" w:sz="4" w:space="0" w:color="000000"/>
+              <w:bottom w:val="single" w:sz="4" w:space="0" w:color="000000"/>
+              <w:right w:val="single" w:sz="4" w:space="0" w:color="000000"/>
+            </w:tcBorders>
+          </w:tcPr>
+          <w:p>
+            <w:pPr>
+              <w:rPr>
+                <w:rFonts w:ascii="Arial" w:hAnsi="Arial" w:cs="Arial"/>
+                <w:szCs w:val="24"/>
+                <w:lang w:val="de-DE" w:eastAsia="ar-SA"/>
+              </w:rPr>
+            </w:pPr>
+          </w:p>
+        </w:tc>
+        <w:tc>
+          <w:tcPr>
+            <w:tcW w:w="917" w:type="dxa"/>
+            <w:tcBorders>
+              <w:top w:val="single" w:sz="4" w:space="0" w:color="000000"/>
+              <w:left w:val="single" w:sz="4" w:space="0" w:color="000000"/>
+              <w:bottom w:val="single" w:sz="4" w:space="0" w:color="000000"/>
+              <w:right w:val="single" w:sz="4" w:space="0" w:color="000000"/>
+            </w:tcBorders>
+          </w:tcPr>
+          <w:p>
+            <w:pPr>
+              <w:rPr>
+                <w:lang w:val="de-DE" w:eastAsia="ar-SA"/>
+              </w:rPr>
+            </w:pPr>
+          </w:p>
+        </w:tc>
+        <w:tc>
+          <w:tcPr>
+            <w:tcW w:w="1134" w:type="dxa"/>
+            <w:tcBorders>
+              <w:top w:val="single" w:sz="4" w:space="0" w:color="000000"/>
+              <w:left w:val="single" w:sz="4" w:space="0" w:color="000000"/>
+              <w:bottom w:val="single" w:sz="4" w:space="0" w:color="000000"/>
+              <w:right w:val="single" w:sz="4" w:space="0" w:color="000000"/>
+            </w:tcBorders>
+          </w:tcPr>
+          <w:p>
+            <w:pPr>
+              <w:rPr>
+                <w:lang w:val="de-DE" w:eastAsia="ar-SA"/>
+              </w:rPr>
+            </w:pPr>
+          </w:p>
+        </w:tc>
+        <w:tc>
+          <w:tcPr>
+            <w:tcW w:w="578" w:type="dxa"/>
+            <w:tcBorders>
+              <w:top w:val="single" w:sz="4" w:space="0" w:color="000000"/>
+              <w:left w:val="single" w:sz="4" w:space="0" w:color="000000"/>
+              <w:bottom w:val="single" w:sz="4" w:space="0" w:color="000000"/>
+              <w:right w:val="single" w:sz="4" w:space="0" w:color="000000"/>
+            </w:tcBorders>
+          </w:tcPr>
+          <w:p>
+            <w:pPr>
+              <w:rPr>
+                <w:lang w:val="de-DE" w:eastAsia="ar-SA"/>
+              </w:rPr>
+            </w:pPr>
+          </w:p>
+        </w:tc>
+      </w:tr>
+      <w:tr>
+        <w:tc>
+          <w:tcPr>
+            <w:tcW w:w="247" w:type="dxa"/>
+            <w:tcBorders>
+              <w:top w:val="single" w:sz="4" w:space="0" w:color="000000"/>
+              <w:left w:val="single" w:sz="4" w:space="0" w:color="000000"/>
+              <w:bottom w:val="single" w:sz="4" w:space="0" w:color="000000"/>
+              <w:right w:val="single" w:sz="4" w:space="0" w:color="000000"/>
+            </w:tcBorders>
+            <w:shd w:val="clear" w:color="auto" w:fill="BFBFBF"/>
+            <w:hideMark/>
+          </w:tcPr>
+          <w:p>
+            <w:pPr>
+              <w:rPr>
+                <w:rFonts w:ascii="Arial" w:hAnsi="Arial" w:cs="Arial"/>
+                <w:szCs w:val="24"/>
+                <w:lang w:val="de-DE" w:eastAsia="ar-SA"/>
+              </w:rPr>
+            </w:pPr>
+            <w:r>
+              <w:t>2</w:t>
+            </w:r>
+          </w:p>
+        </w:tc>
+        <w:tc>
+          <w:tcPr>
+            <w:tcW w:w="774" w:type="dxa"/>
+            <w:tcBorders>
+              <w:top w:val="single" w:sz="4" w:space="0" w:color="000000"/>
+              <w:left w:val="single" w:sz="4" w:space="0" w:color="000000"/>
+              <w:bottom w:val="single" w:sz="4" w:space="0" w:color="000000"/>
+              <w:right w:val="single" w:sz="4" w:space="0" w:color="000000"/>
+            </w:tcBorders>
+            <w:shd w:val="clear" w:color="auto" w:fill="BFBFBF"/>
+          </w:tcPr>
+          <w:p>
+            <w:pPr>
+              <w:rPr>
+                <w:lang w:val="de-DE" w:eastAsia="ar-SA"/>
+              </w:rPr>
+            </w:pPr>
+          </w:p>
+        </w:tc>
+        <w:tc>
+          <w:tcPr>
+            <w:tcW w:w="2932" w:type="dxa"/>
+            <w:tcBorders>
+              <w:top w:val="single" w:sz="4" w:space="0" w:color="000000"/>
+              <w:left w:val="single" w:sz="4" w:space="0" w:color="000000"/>
+              <w:bottom w:val="single" w:sz="4" w:space="0" w:color="000000"/>
+              <w:right w:val="single" w:sz="4" w:space="0" w:color="000000"/>
+            </w:tcBorders>
+            <w:shd w:val="clear" w:color="auto" w:fill="BFBFBF"/>
+            <w:hideMark/>
+          </w:tcPr>
+          <w:p>
+            <w:pPr>
+              <w:rPr>
+                <w:rFonts w:ascii="Arial" w:hAnsi="Arial" w:cs="Arial"/>
+                <w:lang w:val="de-DE" w:eastAsia="ar-SA"/>
+              </w:rPr>
+            </w:pPr>
+            <w:r>
+              <w:t>Algorithmen Visualisierung</w:t>
+            </w:r>
+          </w:p>
+        </w:tc>
+        <w:tc>
+          <w:tcPr>
+            <w:tcW w:w="5104" w:type="dxa"/>
+            <w:gridSpan w:val="8"/>
+            <w:tcBorders>
+              <w:top w:val="single" w:sz="4" w:space="0" w:color="000000"/>
+              <w:left w:val="single" w:sz="4" w:space="0" w:color="000000"/>
+              <w:bottom w:val="single" w:sz="4" w:space="0" w:color="000000"/>
+              <w:right w:val="single" w:sz="4" w:space="0" w:color="000000"/>
+            </w:tcBorders>
+            <w:shd w:val="clear" w:color="auto" w:fill="BFBFBF"/>
+          </w:tcPr>
+          <w:p>
+            <w:pPr>
+              <w:rPr>
+                <w:lang w:val="de-DE" w:eastAsia="ar-SA"/>
+              </w:rPr>
+            </w:pPr>
+          </w:p>
+        </w:tc>
+      </w:tr>
+      <w:tr>
+        <w:tc>
+          <w:tcPr>
+            <w:tcW w:w="247" w:type="dxa"/>
+            <w:vMerge w:val="restart"/>
+            <w:tcBorders>
+              <w:top w:val="single" w:sz="4" w:space="0" w:color="000000"/>
+              <w:left w:val="single" w:sz="4" w:space="0" w:color="000000"/>
+              <w:bottom w:val="single" w:sz="4" w:space="0" w:color="000000"/>
+              <w:right w:val="single" w:sz="4" w:space="0" w:color="000000"/>
+            </w:tcBorders>
+          </w:tcPr>
+          <w:p>
+            <w:pPr>
+              <w:rPr>
+                <w:lang w:val="de-DE" w:eastAsia="ar-SA"/>
+              </w:rPr>
+            </w:pPr>
+          </w:p>
+        </w:tc>
+        <w:tc>
+          <w:tcPr>
+            <w:tcW w:w="774" w:type="dxa"/>
+            <w:tcBorders>
+              <w:top w:val="single" w:sz="4" w:space="0" w:color="000000"/>
+              <w:left w:val="single" w:sz="4" w:space="0" w:color="000000"/>
+              <w:bottom w:val="single" w:sz="4" w:space="0" w:color="000000"/>
+              <w:right w:val="single" w:sz="4" w:space="0" w:color="000000"/>
+            </w:tcBorders>
+            <w:hideMark/>
+          </w:tcPr>
+          <w:p>
+            <w:pPr>
+              <w:rPr>
+                <w:rFonts w:ascii="Arial" w:hAnsi="Arial" w:cs="Arial"/>
+                <w:szCs w:val="24"/>
+                <w:lang w:val="de-DE" w:eastAsia="ar-SA"/>
+              </w:rPr>
+            </w:pPr>
+            <w:r>
+              <w:t>2.1</w:t>
+            </w:r>
+          </w:p>
+        </w:tc>
+        <w:tc>
+          <w:tcPr>
+            <w:tcW w:w="2932" w:type="dxa"/>
+            <w:tcBorders>
+              <w:top w:val="single" w:sz="4" w:space="0" w:color="000000"/>
+              <w:left w:val="single" w:sz="4" w:space="0" w:color="000000"/>
+              <w:bottom w:val="single" w:sz="4" w:space="0" w:color="000000"/>
+              <w:right w:val="single" w:sz="4" w:space="0" w:color="000000"/>
+            </w:tcBorders>
+            <w:hideMark/>
+          </w:tcPr>
+          <w:p>
+            <w:pPr>
+              <w:rPr>
+                <w:rFonts w:ascii="Arial" w:hAnsi="Arial" w:cs="Arial"/>
+                <w:szCs w:val="24"/>
+                <w:lang w:val="de-DE" w:eastAsia="ar-SA"/>
+              </w:rPr>
+            </w:pPr>
+          </w:p>
+        </w:tc>
+        <w:tc>
+          <w:tcPr>
+            <w:tcW w:w="993" w:type="dxa"/>
+            <w:tcBorders>
+              <w:top w:val="single" w:sz="4" w:space="0" w:color="000000"/>
+              <w:left w:val="single" w:sz="4" w:space="0" w:color="000000"/>
+              <w:bottom w:val="single" w:sz="4" w:space="0" w:color="000000"/>
+              <w:right w:val="single" w:sz="4" w:space="0" w:color="000000"/>
+            </w:tcBorders>
+            <w:hideMark/>
+          </w:tcPr>
+          <w:p>
+            <w:pPr>
+              <w:rPr>
+                <w:rFonts w:ascii="Arial" w:hAnsi="Arial" w:cs="Arial"/>
+                <w:szCs w:val="24"/>
+                <w:lang w:val="de-DE" w:eastAsia="ar-SA"/>
+              </w:rPr>
+            </w:pPr>
+            <w:r>
+              <w:t>geplant</w:t>
+            </w:r>
+          </w:p>
+        </w:tc>
+        <w:tc>
+          <w:tcPr>
+            <w:tcW w:w="381" w:type="dxa"/>
+            <w:tcBorders>
+              <w:top w:val="single" w:sz="4" w:space="0" w:color="000000"/>
+              <w:left w:val="single" w:sz="4" w:space="0" w:color="000000"/>
+              <w:bottom w:val="single" w:sz="4" w:space="0" w:color="000000"/>
+              <w:right w:val="single" w:sz="4" w:space="0" w:color="000000"/>
+            </w:tcBorders>
+            <w:hideMark/>
+          </w:tcPr>
+          <w:p>
+            <w:pPr>
+              <w:rPr>
+                <w:rFonts w:ascii="Arial" w:hAnsi="Arial" w:cs="Arial"/>
+                <w:szCs w:val="24"/>
+                <w:lang w:val="de-DE" w:eastAsia="ar-SA"/>
+              </w:rPr>
+            </w:pPr>
+          </w:p>
+        </w:tc>
+        <w:tc>
+          <w:tcPr>
+            <w:tcW w:w="360" w:type="dxa"/>
+            <w:tcBorders>
+              <w:top w:val="single" w:sz="4" w:space="0" w:color="000000"/>
+              <w:left w:val="single" w:sz="4" w:space="0" w:color="000000"/>
+              <w:bottom w:val="single" w:sz="4" w:space="0" w:color="000000"/>
+              <w:right w:val="single" w:sz="4" w:space="0" w:color="000000"/>
+            </w:tcBorders>
+            <w:hideMark/>
+          </w:tcPr>
+          <w:p>
+            <w:pPr>
+              <w:rPr>
+                <w:rFonts w:ascii="Arial" w:hAnsi="Arial" w:cs="Arial"/>
+                <w:szCs w:val="24"/>
+                <w:lang w:val="de-DE" w:eastAsia="ar-SA"/>
+              </w:rPr>
+            </w:pPr>
+          </w:p>
+        </w:tc>
+        <w:tc>
+          <w:tcPr>
+            <w:tcW w:w="381" w:type="dxa"/>
+            <w:tcBorders>
+              <w:top w:val="single" w:sz="4" w:space="0" w:color="000000"/>
+              <w:left w:val="single" w:sz="4" w:space="0" w:color="000000"/>
+              <w:bottom w:val="single" w:sz="4" w:space="0" w:color="000000"/>
+              <w:right w:val="single" w:sz="4" w:space="0" w:color="000000"/>
+            </w:tcBorders>
+            <w:hideMark/>
+          </w:tcPr>
+          <w:p>
+            <w:pPr>
+              <w:rPr>
+                <w:rFonts w:ascii="Arial" w:hAnsi="Arial" w:cs="Arial"/>
+                <w:szCs w:val="24"/>
+                <w:lang w:val="de-DE" w:eastAsia="ar-SA"/>
+              </w:rPr>
+            </w:pPr>
+          </w:p>
+        </w:tc>
+        <w:tc>
+          <w:tcPr>
+            <w:tcW w:w="360" w:type="dxa"/>
+            <w:tcBorders>
+              <w:top w:val="single" w:sz="4" w:space="0" w:color="000000"/>
+              <w:left w:val="single" w:sz="4" w:space="0" w:color="000000"/>
+              <w:bottom w:val="single" w:sz="4" w:space="0" w:color="000000"/>
+              <w:right w:val="single" w:sz="4" w:space="0" w:color="000000"/>
+            </w:tcBorders>
+            <w:hideMark/>
+          </w:tcPr>
+          <w:p>
+            <w:pPr>
+              <w:rPr>
+                <w:rFonts w:ascii="Arial" w:hAnsi="Arial" w:cs="Arial"/>
+                <w:szCs w:val="24"/>
+                <w:lang w:val="de-DE" w:eastAsia="ar-SA"/>
+              </w:rPr>
+            </w:pPr>
+          </w:p>
+        </w:tc>
+        <w:tc>
+          <w:tcPr>
+            <w:tcW w:w="917" w:type="dxa"/>
+            <w:tcBorders>
+              <w:top w:val="single" w:sz="4" w:space="0" w:color="000000"/>
+              <w:left w:val="single" w:sz="4" w:space="0" w:color="000000"/>
+              <w:bottom w:val="single" w:sz="4" w:space="0" w:color="000000"/>
+              <w:right w:val="single" w:sz="4" w:space="0" w:color="000000"/>
+            </w:tcBorders>
+            <w:hideMark/>
+          </w:tcPr>
+          <w:p>
+            <w:pPr>
+              <w:rPr>
+                <w:lang w:val="de-DE" w:eastAsia="ar-SA"/>
+              </w:rPr>
+            </w:pPr>
+          </w:p>
+        </w:tc>
+        <w:tc>
+          <w:tcPr>
+            <w:tcW w:w="1134" w:type="dxa"/>
+            <w:tcBorders>
+              <w:top w:val="single" w:sz="4" w:space="0" w:color="000000"/>
+              <w:left w:val="single" w:sz="4" w:space="0" w:color="000000"/>
+              <w:bottom w:val="single" w:sz="4" w:space="0" w:color="000000"/>
+              <w:right w:val="single" w:sz="4" w:space="0" w:color="000000"/>
+            </w:tcBorders>
+            <w:hideMark/>
+          </w:tcPr>
+          <w:p>
+            <w:pPr>
+              <w:rPr>
+                <w:lang w:val="de-DE" w:eastAsia="ar-SA"/>
+              </w:rPr>
+            </w:pPr>
+          </w:p>
+        </w:tc>
+        <w:tc>
+          <w:tcPr>
+            <w:tcW w:w="578" w:type="dxa"/>
+            <w:tcBorders>
+              <w:top w:val="single" w:sz="4" w:space="0" w:color="000000"/>
+              <w:left w:val="single" w:sz="4" w:space="0" w:color="000000"/>
+              <w:bottom w:val="single" w:sz="4" w:space="0" w:color="000000"/>
+              <w:right w:val="single" w:sz="4" w:space="0" w:color="000000"/>
+            </w:tcBorders>
+            <w:hideMark/>
+          </w:tcPr>
+          <w:p>
+            <w:pPr>
+              <w:rPr>
+                <w:lang w:val="de-DE" w:eastAsia="ar-SA"/>
+              </w:rPr>
+            </w:pPr>
+          </w:p>
+        </w:tc>
+      </w:tr>
+      <w:tr>
+        <w:tc>
+          <w:tcPr>
+            <w:tcW w:w="1021" w:type="dxa"/>
+            <w:vMerge/>
+            <w:tcBorders>
+              <w:top w:val="single" w:sz="4" w:space="0" w:color="000000"/>
+              <w:left w:val="single" w:sz="4" w:space="0" w:color="000000"/>
+              <w:bottom w:val="single" w:sz="4" w:space="0" w:color="000000"/>
+              <w:right w:val="single" w:sz="4" w:space="0" w:color="000000"/>
+            </w:tcBorders>
+            <w:vAlign w:val="center"/>
+            <w:hideMark/>
+          </w:tcPr>
+          <w:p>
+            <w:pPr>
+              <w:rPr>
+                <w:lang w:val="de-DE" w:eastAsia="ar-SA"/>
+              </w:rPr>
+            </w:pPr>
+          </w:p>
+        </w:tc>
+        <w:tc>
+          <w:tcPr>
+            <w:tcW w:w="774" w:type="dxa"/>
+            <w:tcBorders>
+              <w:top w:val="single" w:sz="4" w:space="0" w:color="000000"/>
+              <w:left w:val="single" w:sz="4" w:space="0" w:color="000000"/>
+              <w:bottom w:val="single" w:sz="4" w:space="0" w:color="000000"/>
+              <w:right w:val="single" w:sz="4" w:space="0" w:color="000000"/>
+            </w:tcBorders>
+            <w:hideMark/>
+          </w:tcPr>
+          <w:p>
+            <w:pPr>
+              <w:rPr>
+                <w:rFonts w:ascii="Arial" w:hAnsi="Arial" w:cs="Arial"/>
+                <w:szCs w:val="24"/>
+                <w:lang w:val="de-DE" w:eastAsia="ar-SA"/>
+              </w:rPr>
+            </w:pPr>
+            <w:r>
+              <w:t>2.2</w:t>
+            </w:r>
+          </w:p>
+        </w:tc>
+        <w:tc>
+          <w:tcPr>
+            <w:tcW w:w="2932" w:type="dxa"/>
+            <w:tcBorders>
+              <w:top w:val="single" w:sz="4" w:space="0" w:color="000000"/>
+              <w:left w:val="single" w:sz="4" w:space="0" w:color="000000"/>
+              <w:bottom w:val="single" w:sz="4" w:space="0" w:color="000000"/>
+              <w:right w:val="single" w:sz="4" w:space="0" w:color="000000"/>
+            </w:tcBorders>
+            <w:hideMark/>
+          </w:tcPr>
+          <w:p>
+            <w:pPr>
+              <w:rPr>
+                <w:rFonts w:ascii="Arial" w:hAnsi="Arial" w:cs="Arial"/>
+                <w:lang w:val="de-DE" w:eastAsia="ar-SA"/>
+              </w:rPr>
+            </w:pPr>
+          </w:p>
+        </w:tc>
+        <w:tc>
+          <w:tcPr>
+            <w:tcW w:w="993" w:type="dxa"/>
+            <w:tcBorders>
+              <w:top w:val="single" w:sz="4" w:space="0" w:color="000000"/>
+              <w:left w:val="single" w:sz="4" w:space="0" w:color="000000"/>
+              <w:bottom w:val="single" w:sz="4" w:space="0" w:color="000000"/>
+              <w:right w:val="single" w:sz="4" w:space="0" w:color="000000"/>
+            </w:tcBorders>
+            <w:hideMark/>
+          </w:tcPr>
+          <w:p>
+            <w:pPr>
+              <w:rPr>
+                <w:rFonts w:ascii="Arial" w:hAnsi="Arial" w:cs="Arial"/>
+                <w:szCs w:val="24"/>
+                <w:lang w:val="de-DE" w:eastAsia="ar-SA"/>
+              </w:rPr>
+            </w:pPr>
+            <w:r>
+              <w:t>geplant</w:t>
+            </w:r>
+          </w:p>
+        </w:tc>
+        <w:tc>
+          <w:tcPr>
+            <w:tcW w:w="381" w:type="dxa"/>
+            <w:tcBorders>
+              <w:top w:val="single" w:sz="4" w:space="0" w:color="000000"/>
+              <w:left w:val="single" w:sz="4" w:space="0" w:color="000000"/>
+              <w:bottom w:val="single" w:sz="4" w:space="0" w:color="000000"/>
+              <w:right w:val="single" w:sz="4" w:space="0" w:color="000000"/>
+            </w:tcBorders>
+            <w:hideMark/>
+          </w:tcPr>
+          <w:p>
+            <w:pPr>
+              <w:rPr>
+                <w:rFonts w:ascii="Arial" w:hAnsi="Arial" w:cs="Arial"/>
+                <w:szCs w:val="24"/>
+                <w:lang w:val="de-DE" w:eastAsia="ar-SA"/>
+              </w:rPr>
+            </w:pPr>
+          </w:p>
+        </w:tc>
+        <w:tc>
+          <w:tcPr>
+            <w:tcW w:w="360" w:type="dxa"/>
+            <w:tcBorders>
+              <w:top w:val="single" w:sz="4" w:space="0" w:color="000000"/>
+              <w:left w:val="single" w:sz="4" w:space="0" w:color="000000"/>
+              <w:bottom w:val="single" w:sz="4" w:space="0" w:color="000000"/>
+              <w:right w:val="single" w:sz="4" w:space="0" w:color="000000"/>
+            </w:tcBorders>
+            <w:hideMark/>
+          </w:tcPr>
+          <w:p>
+            <w:pPr>
+              <w:rPr>
+                <w:rFonts w:ascii="Arial" w:hAnsi="Arial" w:cs="Arial"/>
+                <w:szCs w:val="24"/>
+                <w:lang w:val="de-DE" w:eastAsia="ar-SA"/>
+              </w:rPr>
+            </w:pPr>
+          </w:p>
+        </w:tc>
+        <w:tc>
+          <w:tcPr>
+            <w:tcW w:w="381" w:type="dxa"/>
+            <w:tcBorders>
+              <w:top w:val="single" w:sz="4" w:space="0" w:color="000000"/>
+              <w:left w:val="single" w:sz="4" w:space="0" w:color="000000"/>
+              <w:bottom w:val="single" w:sz="4" w:space="0" w:color="000000"/>
+              <w:right w:val="single" w:sz="4" w:space="0" w:color="000000"/>
+            </w:tcBorders>
+            <w:hideMark/>
+          </w:tcPr>
+          <w:p>
+            <w:pPr>
+              <w:rPr>
+                <w:rFonts w:ascii="Arial" w:hAnsi="Arial" w:cs="Arial"/>
+                <w:szCs w:val="24"/>
+                <w:lang w:val="de-DE" w:eastAsia="ar-SA"/>
+              </w:rPr>
+            </w:pPr>
+          </w:p>
+        </w:tc>
+        <w:tc>
+          <w:tcPr>
+            <w:tcW w:w="360" w:type="dxa"/>
+            <w:tcBorders>
+              <w:top w:val="single" w:sz="4" w:space="0" w:color="000000"/>
+              <w:left w:val="single" w:sz="4" w:space="0" w:color="000000"/>
+              <w:bottom w:val="single" w:sz="4" w:space="0" w:color="000000"/>
+              <w:right w:val="single" w:sz="4" w:space="0" w:color="000000"/>
+            </w:tcBorders>
+            <w:hideMark/>
+          </w:tcPr>
+          <w:p>
+            <w:pPr>
+              <w:rPr>
+                <w:rFonts w:ascii="Arial" w:hAnsi="Arial" w:cs="Arial"/>
+                <w:szCs w:val="24"/>
+                <w:lang w:val="de-DE" w:eastAsia="ar-SA"/>
+              </w:rPr>
+            </w:pPr>
+          </w:p>
+        </w:tc>
+        <w:tc>
+          <w:tcPr>
+            <w:tcW w:w="917" w:type="dxa"/>
+            <w:tcBorders>
+              <w:top w:val="single" w:sz="4" w:space="0" w:color="000000"/>
+              <w:left w:val="single" w:sz="4" w:space="0" w:color="000000"/>
+              <w:bottom w:val="single" w:sz="4" w:space="0" w:color="000000"/>
+              <w:right w:val="single" w:sz="4" w:space="0" w:color="000000"/>
+            </w:tcBorders>
+            <w:hideMark/>
+          </w:tcPr>
+          <w:p>
+            <w:pPr>
+              <w:rPr>
+                <w:lang w:val="de-DE" w:eastAsia="ar-SA"/>
+              </w:rPr>
+            </w:pPr>
+          </w:p>
+        </w:tc>
+        <w:tc>
+          <w:tcPr>
+            <w:tcW w:w="1134" w:type="dxa"/>
+            <w:tcBorders>
+              <w:top w:val="single" w:sz="4" w:space="0" w:color="000000"/>
+              <w:left w:val="single" w:sz="4" w:space="0" w:color="000000"/>
+              <w:bottom w:val="single" w:sz="4" w:space="0" w:color="000000"/>
+              <w:right w:val="single" w:sz="4" w:space="0" w:color="000000"/>
+            </w:tcBorders>
+            <w:hideMark/>
+          </w:tcPr>
+          <w:p>
+            <w:pPr>
+              <w:rPr>
+                <w:lang w:val="de-DE" w:eastAsia="ar-SA"/>
+              </w:rPr>
+            </w:pPr>
+          </w:p>
+        </w:tc>
+        <w:tc>
+          <w:tcPr>
+            <w:tcW w:w="578" w:type="dxa"/>
+            <w:tcBorders>
+              <w:top w:val="single" w:sz="4" w:space="0" w:color="000000"/>
+              <w:left w:val="single" w:sz="4" w:space="0" w:color="000000"/>
+              <w:bottom w:val="single" w:sz="4" w:space="0" w:color="000000"/>
+              <w:right w:val="single" w:sz="4" w:space="0" w:color="000000"/>
+            </w:tcBorders>
+            <w:hideMark/>
+          </w:tcPr>
+          <w:p>
+            <w:pPr>
+              <w:rPr>
+                <w:lang w:val="de-DE" w:eastAsia="ar-SA"/>
+              </w:rPr>
+            </w:pPr>
+          </w:p>
+        </w:tc>
+      </w:tr>
+      <w:tr>
+        <w:tc>
+          <w:tcPr>
+            <w:tcW w:w="1021" w:type="dxa"/>
+            <w:vMerge/>
+            <w:tcBorders>
+              <w:top w:val="single" w:sz="4" w:space="0" w:color="000000"/>
+              <w:left w:val="single" w:sz="4" w:space="0" w:color="000000"/>
+              <w:bottom w:val="single" w:sz="4" w:space="0" w:color="000000"/>
+              <w:right w:val="single" w:sz="4" w:space="0" w:color="000000"/>
+            </w:tcBorders>
+            <w:vAlign w:val="center"/>
+            <w:hideMark/>
+          </w:tcPr>
+          <w:p>
+            <w:pPr>
+              <w:rPr>
+                <w:lang w:val="de-DE" w:eastAsia="ar-SA"/>
+              </w:rPr>
+            </w:pPr>
+          </w:p>
+        </w:tc>
+        <w:tc>
+          <w:tcPr>
+            <w:tcW w:w="774" w:type="dxa"/>
+            <w:tcBorders>
+              <w:top w:val="single" w:sz="4" w:space="0" w:color="000000"/>
+              <w:left w:val="single" w:sz="4" w:space="0" w:color="000000"/>
+              <w:bottom w:val="single" w:sz="4" w:space="0" w:color="000000"/>
+              <w:right w:val="single" w:sz="4" w:space="0" w:color="000000"/>
+            </w:tcBorders>
+            <w:hideMark/>
+          </w:tcPr>
+          <w:p>
+            <w:pPr>
+              <w:rPr>
+                <w:rFonts w:ascii="Arial" w:hAnsi="Arial" w:cs="Arial"/>
+                <w:szCs w:val="24"/>
+                <w:lang w:val="de-DE" w:eastAsia="ar-SA"/>
+              </w:rPr>
+            </w:pPr>
+            <w:r>
+              <w:t>2.3</w:t>
+            </w:r>
+          </w:p>
+        </w:tc>
+        <w:tc>
+          <w:tcPr>
+            <w:tcW w:w="2932" w:type="dxa"/>
+            <w:tcBorders>
+              <w:top w:val="single" w:sz="4" w:space="0" w:color="000000"/>
+              <w:left w:val="single" w:sz="4" w:space="0" w:color="000000"/>
+              <w:bottom w:val="single" w:sz="4" w:space="0" w:color="000000"/>
+              <w:right w:val="single" w:sz="4" w:space="0" w:color="000000"/>
+            </w:tcBorders>
+            <w:hideMark/>
+          </w:tcPr>
+          <w:p>
+            <w:pPr>
+              <w:rPr>
+                <w:rFonts w:ascii="Arial" w:hAnsi="Arial" w:cs="Arial"/>
+                <w:lang w:val="de-DE" w:eastAsia="ar-SA"/>
+              </w:rPr>
+            </w:pPr>
+          </w:p>
+        </w:tc>
+        <w:tc>
+          <w:tcPr>
+            <w:tcW w:w="993" w:type="dxa"/>
+            <w:tcBorders>
+              <w:top w:val="single" w:sz="4" w:space="0" w:color="000000"/>
+              <w:left w:val="single" w:sz="4" w:space="0" w:color="000000"/>
+              <w:bottom w:val="single" w:sz="4" w:space="0" w:color="000000"/>
+              <w:right w:val="single" w:sz="4" w:space="0" w:color="000000"/>
+            </w:tcBorders>
+            <w:hideMark/>
+          </w:tcPr>
+          <w:p>
+            <w:pPr>
+              <w:rPr>
+                <w:rFonts w:ascii="Arial" w:hAnsi="Arial" w:cs="Arial"/>
+                <w:szCs w:val="24"/>
+                <w:lang w:val="de-DE" w:eastAsia="ar-SA"/>
+              </w:rPr>
+            </w:pPr>
+            <w:r>
+              <w:t>geplant</w:t>
+            </w:r>
+          </w:p>
+        </w:tc>
+        <w:tc>
+          <w:tcPr>
+            <w:tcW w:w="381" w:type="dxa"/>
+            <w:tcBorders>
+              <w:top w:val="single" w:sz="4" w:space="0" w:color="000000"/>
+              <w:left w:val="single" w:sz="4" w:space="0" w:color="000000"/>
+              <w:bottom w:val="single" w:sz="4" w:space="0" w:color="000000"/>
+              <w:right w:val="single" w:sz="4" w:space="0" w:color="000000"/>
+            </w:tcBorders>
+            <w:hideMark/>
+          </w:tcPr>
+          <w:p>
+            <w:pPr>
+              <w:rPr>
+                <w:rFonts w:ascii="Arial" w:hAnsi="Arial" w:cs="Arial"/>
+                <w:szCs w:val="24"/>
+                <w:lang w:val="de-DE" w:eastAsia="ar-SA"/>
+              </w:rPr>
+            </w:pPr>
+          </w:p>
+        </w:tc>
+        <w:tc>
+          <w:tcPr>
+            <w:tcW w:w="360" w:type="dxa"/>
+            <w:tcBorders>
+              <w:top w:val="single" w:sz="4" w:space="0" w:color="000000"/>
+              <w:left w:val="single" w:sz="4" w:space="0" w:color="000000"/>
+              <w:bottom w:val="single" w:sz="4" w:space="0" w:color="000000"/>
+              <w:right w:val="single" w:sz="4" w:space="0" w:color="000000"/>
+            </w:tcBorders>
+            <w:hideMark/>
+          </w:tcPr>
+          <w:p>
+            <w:pPr>
+              <w:rPr>
+                <w:rFonts w:ascii="Arial" w:hAnsi="Arial" w:cs="Arial"/>
+                <w:szCs w:val="24"/>
+                <w:lang w:val="de-DE" w:eastAsia="ar-SA"/>
+              </w:rPr>
+            </w:pPr>
+          </w:p>
+        </w:tc>
+        <w:tc>
+          <w:tcPr>
+            <w:tcW w:w="381" w:type="dxa"/>
+            <w:tcBorders>
+              <w:top w:val="single" w:sz="4" w:space="0" w:color="000000"/>
+              <w:left w:val="single" w:sz="4" w:space="0" w:color="000000"/>
+              <w:bottom w:val="single" w:sz="4" w:space="0" w:color="000000"/>
+              <w:right w:val="single" w:sz="4" w:space="0" w:color="000000"/>
+            </w:tcBorders>
+            <w:hideMark/>
+          </w:tcPr>
+          <w:p>
+            <w:pPr>
+              <w:rPr>
+                <w:rFonts w:ascii="Arial" w:hAnsi="Arial" w:cs="Arial"/>
+                <w:szCs w:val="24"/>
+                <w:lang w:val="de-DE" w:eastAsia="ar-SA"/>
+              </w:rPr>
+            </w:pPr>
+          </w:p>
+        </w:tc>
+        <w:tc>
+          <w:tcPr>
+            <w:tcW w:w="360" w:type="dxa"/>
+            <w:tcBorders>
+              <w:top w:val="single" w:sz="4" w:space="0" w:color="000000"/>
+              <w:left w:val="single" w:sz="4" w:space="0" w:color="000000"/>
+              <w:bottom w:val="single" w:sz="4" w:space="0" w:color="000000"/>
+              <w:right w:val="single" w:sz="4" w:space="0" w:color="000000"/>
+            </w:tcBorders>
+            <w:hideMark/>
+          </w:tcPr>
+          <w:p>
+            <w:pPr>
+              <w:rPr>
+                <w:rFonts w:ascii="Arial" w:hAnsi="Arial" w:cs="Arial"/>
+                <w:szCs w:val="24"/>
+                <w:lang w:val="de-DE" w:eastAsia="ar-SA"/>
+              </w:rPr>
+            </w:pPr>
+          </w:p>
+        </w:tc>
+        <w:tc>
+          <w:tcPr>
+            <w:tcW w:w="917" w:type="dxa"/>
+            <w:tcBorders>
+              <w:top w:val="single" w:sz="4" w:space="0" w:color="000000"/>
+              <w:left w:val="single" w:sz="4" w:space="0" w:color="000000"/>
+              <w:bottom w:val="single" w:sz="4" w:space="0" w:color="000000"/>
+              <w:right w:val="single" w:sz="4" w:space="0" w:color="000000"/>
+            </w:tcBorders>
+            <w:hideMark/>
+          </w:tcPr>
+          <w:p>
+            <w:pPr>
+              <w:rPr>
+                <w:lang w:val="de-DE" w:eastAsia="ar-SA"/>
+              </w:rPr>
+            </w:pPr>
+          </w:p>
+        </w:tc>
+        <w:tc>
+          <w:tcPr>
+            <w:tcW w:w="1134" w:type="dxa"/>
+            <w:tcBorders>
+              <w:top w:val="single" w:sz="4" w:space="0" w:color="000000"/>
+              <w:left w:val="single" w:sz="4" w:space="0" w:color="000000"/>
+              <w:bottom w:val="single" w:sz="4" w:space="0" w:color="000000"/>
+              <w:right w:val="single" w:sz="4" w:space="0" w:color="000000"/>
+            </w:tcBorders>
+            <w:hideMark/>
+          </w:tcPr>
+          <w:p>
+            <w:pPr>
+              <w:rPr>
+                <w:lang w:val="de-DE" w:eastAsia="ar-SA"/>
+              </w:rPr>
+            </w:pPr>
+          </w:p>
+        </w:tc>
+        <w:tc>
+          <w:tcPr>
+            <w:tcW w:w="578" w:type="dxa"/>
+            <w:tcBorders>
+              <w:top w:val="single" w:sz="4" w:space="0" w:color="000000"/>
+              <w:left w:val="single" w:sz="4" w:space="0" w:color="000000"/>
+              <w:bottom w:val="single" w:sz="4" w:space="0" w:color="000000"/>
+              <w:right w:val="single" w:sz="4" w:space="0" w:color="000000"/>
+            </w:tcBorders>
+            <w:hideMark/>
+          </w:tcPr>
+          <w:p>
+            <w:pPr>
+              <w:rPr>
+                <w:lang w:val="de-DE" w:eastAsia="ar-SA"/>
+              </w:rPr>
+            </w:pPr>
+          </w:p>
+        </w:tc>
+      </w:tr>
+      <w:tr>
+        <w:tc>
+          <w:tcPr>
+            <w:tcW w:w="1021" w:type="dxa"/>
+            <w:vMerge/>
+            <w:tcBorders>
+              <w:top w:val="single" w:sz="4" w:space="0" w:color="000000"/>
+              <w:left w:val="single" w:sz="4" w:space="0" w:color="000000"/>
+              <w:bottom w:val="single" w:sz="4" w:space="0" w:color="000000"/>
+              <w:right w:val="single" w:sz="4" w:space="0" w:color="000000"/>
+            </w:tcBorders>
+            <w:vAlign w:val="center"/>
+            <w:hideMark/>
+          </w:tcPr>
+          <w:p>
+            <w:pPr>
+              <w:rPr>
+                <w:lang w:val="de-DE" w:eastAsia="ar-SA"/>
+              </w:rPr>
+            </w:pPr>
+          </w:p>
+        </w:tc>
+        <w:tc>
+          <w:tcPr>
+            <w:tcW w:w="774" w:type="dxa"/>
+            <w:tcBorders>
+              <w:top w:val="single" w:sz="4" w:space="0" w:color="000000"/>
+              <w:left w:val="single" w:sz="4" w:space="0" w:color="000000"/>
+              <w:bottom w:val="single" w:sz="4" w:space="0" w:color="000000"/>
+              <w:right w:val="single" w:sz="4" w:space="0" w:color="000000"/>
+            </w:tcBorders>
+            <w:hideMark/>
+          </w:tcPr>
+          <w:p>
+            <w:pPr>
+              <w:rPr>
+                <w:rFonts w:ascii="Arial" w:hAnsi="Arial" w:cs="Arial"/>
+                <w:szCs w:val="24"/>
+                <w:lang w:val="de-DE" w:eastAsia="ar-SA"/>
+              </w:rPr>
+            </w:pPr>
+            <w:r>
+              <w:t>2.4</w:t>
+            </w:r>
+          </w:p>
+        </w:tc>
+        <w:tc>
+          <w:tcPr>
+            <w:tcW w:w="2932" w:type="dxa"/>
+            <w:tcBorders>
+              <w:top w:val="single" w:sz="4" w:space="0" w:color="000000"/>
+              <w:left w:val="single" w:sz="4" w:space="0" w:color="000000"/>
+              <w:bottom w:val="single" w:sz="4" w:space="0" w:color="000000"/>
+              <w:right w:val="single" w:sz="4" w:space="0" w:color="000000"/>
+            </w:tcBorders>
+            <w:hideMark/>
+          </w:tcPr>
+          <w:p>
+            <w:pPr>
+              <w:rPr>
+                <w:rFonts w:ascii="Arial" w:hAnsi="Arial" w:cs="Arial"/>
+                <w:lang w:val="de-DE" w:eastAsia="ar-SA"/>
+              </w:rPr>
+            </w:pPr>
+          </w:p>
+        </w:tc>
+        <w:tc>
+          <w:tcPr>
+            <w:tcW w:w="993" w:type="dxa"/>
+            <w:tcBorders>
+              <w:top w:val="single" w:sz="4" w:space="0" w:color="000000"/>
+              <w:left w:val="single" w:sz="4" w:space="0" w:color="000000"/>
+              <w:bottom w:val="single" w:sz="4" w:space="0" w:color="000000"/>
+              <w:right w:val="single" w:sz="4" w:space="0" w:color="000000"/>
+            </w:tcBorders>
+            <w:hideMark/>
+          </w:tcPr>
+          <w:p>
+            <w:pPr>
+              <w:rPr>
+                <w:rFonts w:ascii="Arial" w:hAnsi="Arial" w:cs="Arial"/>
+                <w:szCs w:val="24"/>
+                <w:lang w:val="de-DE" w:eastAsia="ar-SA"/>
+              </w:rPr>
+            </w:pPr>
+            <w:r>
+              <w:t>geplant</w:t>
+            </w:r>
+          </w:p>
+        </w:tc>
+        <w:tc>
+          <w:tcPr>
+            <w:tcW w:w="381" w:type="dxa"/>
+            <w:tcBorders>
+              <w:top w:val="single" w:sz="4" w:space="0" w:color="000000"/>
+              <w:left w:val="single" w:sz="4" w:space="0" w:color="000000"/>
+              <w:bottom w:val="single" w:sz="4" w:space="0" w:color="000000"/>
+              <w:right w:val="single" w:sz="4" w:space="0" w:color="000000"/>
+            </w:tcBorders>
+            <w:hideMark/>
+          </w:tcPr>
+          <w:p>
+            <w:pPr>
+              <w:rPr>
+                <w:rFonts w:ascii="Arial" w:hAnsi="Arial" w:cs="Arial"/>
+                <w:szCs w:val="24"/>
+                <w:lang w:val="de-DE" w:eastAsia="ar-SA"/>
+              </w:rPr>
+            </w:pPr>
+          </w:p>
+        </w:tc>
+        <w:tc>
+          <w:tcPr>
+            <w:tcW w:w="360" w:type="dxa"/>
+            <w:tcBorders>
+              <w:top w:val="single" w:sz="4" w:space="0" w:color="000000"/>
+              <w:left w:val="single" w:sz="4" w:space="0" w:color="000000"/>
+              <w:bottom w:val="single" w:sz="4" w:space="0" w:color="000000"/>
+              <w:right w:val="single" w:sz="4" w:space="0" w:color="000000"/>
+            </w:tcBorders>
+            <w:hideMark/>
+          </w:tcPr>
+          <w:p>
+            <w:pPr>
+              <w:rPr>
+                <w:rFonts w:ascii="Arial" w:hAnsi="Arial" w:cs="Arial"/>
+                <w:szCs w:val="24"/>
+                <w:lang w:val="de-DE" w:eastAsia="ar-SA"/>
+              </w:rPr>
+            </w:pPr>
+          </w:p>
+        </w:tc>
+        <w:tc>
+          <w:tcPr>
+            <w:tcW w:w="381" w:type="dxa"/>
+            <w:tcBorders>
+              <w:top w:val="single" w:sz="4" w:space="0" w:color="000000"/>
+              <w:left w:val="single" w:sz="4" w:space="0" w:color="000000"/>
+              <w:bottom w:val="single" w:sz="4" w:space="0" w:color="000000"/>
+              <w:right w:val="single" w:sz="4" w:space="0" w:color="000000"/>
+            </w:tcBorders>
+            <w:hideMark/>
+          </w:tcPr>
+          <w:p>
+            <w:pPr>
+              <w:rPr>
+                <w:rFonts w:ascii="Arial" w:hAnsi="Arial" w:cs="Arial"/>
+                <w:szCs w:val="24"/>
+                <w:lang w:val="de-DE" w:eastAsia="ar-SA"/>
+              </w:rPr>
+            </w:pPr>
+          </w:p>
+        </w:tc>
+        <w:tc>
+          <w:tcPr>
+            <w:tcW w:w="360" w:type="dxa"/>
+            <w:tcBorders>
+              <w:top w:val="single" w:sz="4" w:space="0" w:color="000000"/>
+              <w:left w:val="single" w:sz="4" w:space="0" w:color="000000"/>
+              <w:bottom w:val="single" w:sz="4" w:space="0" w:color="000000"/>
+              <w:right w:val="single" w:sz="4" w:space="0" w:color="000000"/>
+            </w:tcBorders>
+            <w:hideMark/>
+          </w:tcPr>
+          <w:p>
+            <w:pPr>
+              <w:rPr>
+                <w:rFonts w:ascii="Arial" w:hAnsi="Arial" w:cs="Arial"/>
+                <w:szCs w:val="24"/>
+                <w:lang w:val="de-DE" w:eastAsia="ar-SA"/>
+              </w:rPr>
+            </w:pPr>
+          </w:p>
+        </w:tc>
+        <w:tc>
+          <w:tcPr>
+            <w:tcW w:w="917" w:type="dxa"/>
+            <w:tcBorders>
+              <w:top w:val="single" w:sz="4" w:space="0" w:color="000000"/>
+              <w:left w:val="single" w:sz="4" w:space="0" w:color="000000"/>
+              <w:bottom w:val="single" w:sz="4" w:space="0" w:color="000000"/>
+              <w:right w:val="single" w:sz="4" w:space="0" w:color="000000"/>
+            </w:tcBorders>
+            <w:hideMark/>
+          </w:tcPr>
+          <w:p>
+            <w:pPr>
+              <w:rPr>
+                <w:lang w:val="de-DE" w:eastAsia="ar-SA"/>
+              </w:rPr>
+            </w:pPr>
+          </w:p>
+        </w:tc>
+        <w:tc>
+          <w:tcPr>
+            <w:tcW w:w="1134" w:type="dxa"/>
+            <w:tcBorders>
+              <w:top w:val="single" w:sz="4" w:space="0" w:color="000000"/>
+              <w:left w:val="single" w:sz="4" w:space="0" w:color="000000"/>
+              <w:bottom w:val="single" w:sz="4" w:space="0" w:color="000000"/>
+              <w:right w:val="single" w:sz="4" w:space="0" w:color="000000"/>
+            </w:tcBorders>
+            <w:hideMark/>
+          </w:tcPr>
+          <w:p>
+            <w:pPr>
+              <w:rPr>
+                <w:lang w:val="de-DE" w:eastAsia="ar-SA"/>
+              </w:rPr>
+            </w:pPr>
+          </w:p>
+        </w:tc>
+        <w:tc>
+          <w:tcPr>
+            <w:tcW w:w="578" w:type="dxa"/>
+            <w:tcBorders>
+              <w:top w:val="single" w:sz="4" w:space="0" w:color="000000"/>
+              <w:left w:val="single" w:sz="4" w:space="0" w:color="000000"/>
+              <w:bottom w:val="single" w:sz="4" w:space="0" w:color="000000"/>
+              <w:right w:val="single" w:sz="4" w:space="0" w:color="000000"/>
+            </w:tcBorders>
+            <w:hideMark/>
+          </w:tcPr>
+          <w:p>
+            <w:pPr>
+              <w:rPr>
+                <w:lang w:val="de-DE" w:eastAsia="ar-SA"/>
+              </w:rPr>
+            </w:pPr>
+          </w:p>
+        </w:tc>
+      </w:tr>
+    </w:tbl>
+    <w:p/>
     <w:sectPr>
       <w:pgSz w:w="11906" w:h="16838"/>
       <w:pgMar w:top="1417" w:right="1417" w:bottom="1134" w:left="1417" w:header="708" w:footer="708" w:gutter="0"/>
@@ -367,6 +2726,209 @@
 <file path=word/numbering.xml><?xml version="1.0" encoding="utf-8"?>
 <w:numbering xmlns:wpc="http://schemas.microsoft.com/office/word/2010/wordprocessingCanvas" xmlns:mc="http://schemas.openxmlformats.org/markup-compatibility/2006" xmlns:o="urn:schemas-microsoft-com:office:office" xmlns:r="http://schemas.openxmlformats.org/officeDocument/2006/relationships" xmlns:m="http://schemas.openxmlformats.org/officeDocument/2006/math" xmlns:v="urn:schemas-microsoft-com:vml" xmlns:wp14="http://schemas.microsoft.com/office/word/2010/wordprocessingDrawing" xmlns:wp="http://schemas.openxmlformats.org/drawingml/2006/wordprocessingDrawing" xmlns:w10="urn:schemas-microsoft-com:office:word" xmlns:w="http://schemas.openxmlformats.org/wordprocessingml/2006/main" xmlns:w14="http://schemas.microsoft.com/office/word/2010/wordml" xmlns:wpg="http://schemas.microsoft.com/office/word/2010/wordprocessingGroup" xmlns:wpi="http://schemas.microsoft.com/office/word/2010/wordprocessingInk" xmlns:wne="http://schemas.microsoft.com/office/word/2006/wordml" xmlns:wps="http://schemas.microsoft.com/office/word/2010/wordprocessingShape" mc:Ignorable="w14 wp14">
   <w:abstractNum w:abstractNumId="0">
+    <w:nsid w:val="05C5007D"/>
+    <w:multiLevelType w:val="hybridMultilevel"/>
+    <w:tmpl w:val="BBB20E78"/>
+    <w:lvl w:ilvl="0" w:tplc="08070001">
+      <w:start w:val="1"/>
+      <w:numFmt w:val="bullet"/>
+      <w:lvlText w:val=""/>
+      <w:lvlJc w:val="left"/>
+      <w:pPr>
+        <w:ind w:left="720" w:hanging="360"/>
+      </w:pPr>
+      <w:rPr>
+        <w:rFonts w:ascii="Symbol" w:hAnsi="Symbol" w:hint="default"/>
+      </w:rPr>
+    </w:lvl>
+    <w:lvl w:ilvl="1" w:tplc="08070003" w:tentative="1">
+      <w:start w:val="1"/>
+      <w:numFmt w:val="bullet"/>
+      <w:lvlText w:val="o"/>
+      <w:lvlJc w:val="left"/>
+      <w:pPr>
+        <w:ind w:left="1440" w:hanging="360"/>
+      </w:pPr>
+      <w:rPr>
+        <w:rFonts w:ascii="Courier New" w:hAnsi="Courier New" w:cs="Courier New" w:hint="default"/>
+      </w:rPr>
+    </w:lvl>
+    <w:lvl w:ilvl="2" w:tplc="08070005" w:tentative="1">
+      <w:start w:val="1"/>
+      <w:numFmt w:val="bullet"/>
+      <w:lvlText w:val=""/>
+      <w:lvlJc w:val="left"/>
+      <w:pPr>
+        <w:ind w:left="2160" w:hanging="360"/>
+      </w:pPr>
+      <w:rPr>
+        <w:rFonts w:ascii="Wingdings" w:hAnsi="Wingdings" w:hint="default"/>
+      </w:rPr>
+    </w:lvl>
+    <w:lvl w:ilvl="3" w:tplc="08070001" w:tentative="1">
+      <w:start w:val="1"/>
+      <w:numFmt w:val="bullet"/>
+      <w:lvlText w:val=""/>
+      <w:lvlJc w:val="left"/>
+      <w:pPr>
+        <w:ind w:left="2880" w:hanging="360"/>
+      </w:pPr>
+      <w:rPr>
+        <w:rFonts w:ascii="Symbol" w:hAnsi="Symbol" w:hint="default"/>
+      </w:rPr>
+    </w:lvl>
+    <w:lvl w:ilvl="4" w:tplc="08070003" w:tentative="1">
+      <w:start w:val="1"/>
+      <w:numFmt w:val="bullet"/>
+      <w:lvlText w:val="o"/>
+      <w:lvlJc w:val="left"/>
+      <w:pPr>
+        <w:ind w:left="3600" w:hanging="360"/>
+      </w:pPr>
+      <w:rPr>
+        <w:rFonts w:ascii="Courier New" w:hAnsi="Courier New" w:cs="Courier New" w:hint="default"/>
+      </w:rPr>
+    </w:lvl>
+    <w:lvl w:ilvl="5" w:tplc="08070005" w:tentative="1">
+      <w:start w:val="1"/>
+      <w:numFmt w:val="bullet"/>
+      <w:lvlText w:val=""/>
+      <w:lvlJc w:val="left"/>
+      <w:pPr>
+        <w:ind w:left="4320" w:hanging="360"/>
+      </w:pPr>
+      <w:rPr>
+        <w:rFonts w:ascii="Wingdings" w:hAnsi="Wingdings" w:hint="default"/>
+      </w:rPr>
+    </w:lvl>
+    <w:lvl w:ilvl="6" w:tplc="08070001" w:tentative="1">
+      <w:start w:val="1"/>
+      <w:numFmt w:val="bullet"/>
+      <w:lvlText w:val=""/>
+      <w:lvlJc w:val="left"/>
+      <w:pPr>
+        <w:ind w:left="5040" w:hanging="360"/>
+      </w:pPr>
+      <w:rPr>
+        <w:rFonts w:ascii="Symbol" w:hAnsi="Symbol" w:hint="default"/>
+      </w:rPr>
+    </w:lvl>
+    <w:lvl w:ilvl="7" w:tplc="08070003" w:tentative="1">
+      <w:start w:val="1"/>
+      <w:numFmt w:val="bullet"/>
+      <w:lvlText w:val="o"/>
+      <w:lvlJc w:val="left"/>
+      <w:pPr>
+        <w:ind w:left="5760" w:hanging="360"/>
+      </w:pPr>
+      <w:rPr>
+        <w:rFonts w:ascii="Courier New" w:hAnsi="Courier New" w:cs="Courier New" w:hint="default"/>
+      </w:rPr>
+    </w:lvl>
+    <w:lvl w:ilvl="8" w:tplc="08070005" w:tentative="1">
+      <w:start w:val="1"/>
+      <w:numFmt w:val="bullet"/>
+      <w:lvlText w:val=""/>
+      <w:lvlJc w:val="left"/>
+      <w:pPr>
+        <w:ind w:left="6480" w:hanging="360"/>
+      </w:pPr>
+      <w:rPr>
+        <w:rFonts w:ascii="Wingdings" w:hAnsi="Wingdings" w:hint="default"/>
+      </w:rPr>
+    </w:lvl>
+  </w:abstractNum>
+  <w:abstractNum w:abstractNumId="1">
+    <w:nsid w:val="0A4C37C6"/>
+    <w:multiLevelType w:val="hybridMultilevel"/>
+    <w:tmpl w:val="DE0E719A"/>
+    <w:lvl w:ilvl="0" w:tplc="CD92F99A">
+      <w:start w:val="1"/>
+      <w:numFmt w:val="decimal"/>
+      <w:pStyle w:val="berschrift1"/>
+      <w:lvlText w:val="%1"/>
+      <w:lvlJc w:val="left"/>
+      <w:pPr>
+        <w:ind w:left="720" w:hanging="360"/>
+      </w:pPr>
+      <w:rPr>
+        <w:rFonts w:hint="default"/>
+      </w:rPr>
+    </w:lvl>
+    <w:lvl w:ilvl="1" w:tplc="08070019" w:tentative="1">
+      <w:start w:val="1"/>
+      <w:numFmt w:val="lowerLetter"/>
+      <w:lvlText w:val="%2."/>
+      <w:lvlJc w:val="left"/>
+      <w:pPr>
+        <w:ind w:left="1440" w:hanging="360"/>
+      </w:pPr>
+    </w:lvl>
+    <w:lvl w:ilvl="2" w:tplc="0807001B" w:tentative="1">
+      <w:start w:val="1"/>
+      <w:numFmt w:val="lowerRoman"/>
+      <w:lvlText w:val="%3."/>
+      <w:lvlJc w:val="right"/>
+      <w:pPr>
+        <w:ind w:left="2160" w:hanging="180"/>
+      </w:pPr>
+    </w:lvl>
+    <w:lvl w:ilvl="3" w:tplc="0807000F" w:tentative="1">
+      <w:start w:val="1"/>
+      <w:numFmt w:val="decimal"/>
+      <w:lvlText w:val="%4."/>
+      <w:lvlJc w:val="left"/>
+      <w:pPr>
+        <w:ind w:left="2880" w:hanging="360"/>
+      </w:pPr>
+    </w:lvl>
+    <w:lvl w:ilvl="4" w:tplc="08070019" w:tentative="1">
+      <w:start w:val="1"/>
+      <w:numFmt w:val="lowerLetter"/>
+      <w:lvlText w:val="%5."/>
+      <w:lvlJc w:val="left"/>
+      <w:pPr>
+        <w:ind w:left="3600" w:hanging="360"/>
+      </w:pPr>
+    </w:lvl>
+    <w:lvl w:ilvl="5" w:tplc="0807001B" w:tentative="1">
+      <w:start w:val="1"/>
+      <w:numFmt w:val="lowerRoman"/>
+      <w:lvlText w:val="%6."/>
+      <w:lvlJc w:val="right"/>
+      <w:pPr>
+        <w:ind w:left="4320" w:hanging="180"/>
+      </w:pPr>
+    </w:lvl>
+    <w:lvl w:ilvl="6" w:tplc="0807000F" w:tentative="1">
+      <w:start w:val="1"/>
+      <w:numFmt w:val="decimal"/>
+      <w:lvlText w:val="%7."/>
+      <w:lvlJc w:val="left"/>
+      <w:pPr>
+        <w:ind w:left="5040" w:hanging="360"/>
+      </w:pPr>
+    </w:lvl>
+    <w:lvl w:ilvl="7" w:tplc="08070019" w:tentative="1">
+      <w:start w:val="1"/>
+      <w:numFmt w:val="lowerLetter"/>
+      <w:lvlText w:val="%8."/>
+      <w:lvlJc w:val="left"/>
+      <w:pPr>
+        <w:ind w:left="5760" w:hanging="360"/>
+      </w:pPr>
+    </w:lvl>
+    <w:lvl w:ilvl="8" w:tplc="0807001B" w:tentative="1">
+      <w:start w:val="1"/>
+      <w:numFmt w:val="lowerRoman"/>
+      <w:lvlText w:val="%9."/>
+      <w:lvlJc w:val="right"/>
+      <w:pPr>
+        <w:ind w:left="6480" w:hanging="180"/>
+      </w:pPr>
+    </w:lvl>
+  </w:abstractNum>
+  <w:abstractNum w:abstractNumId="2">
     <w:nsid w:val="332C56B7"/>
     <w:multiLevelType w:val="hybridMultilevel"/>
     <w:tmpl w:val="D9342096"/>
@@ -479,7 +3041,7 @@
       </w:rPr>
     </w:lvl>
   </w:abstractNum>
-  <w:abstractNum w:abstractNumId="1">
+  <w:abstractNum w:abstractNumId="3">
     <w:nsid w:val="34264A0B"/>
     <w:multiLevelType w:val="hybridMultilevel"/>
     <w:tmpl w:val="911C41F6"/>
@@ -592,10 +3154,132 @@
       </w:rPr>
     </w:lvl>
   </w:abstractNum>
+  <w:abstractNum w:abstractNumId="4">
+    <w:nsid w:val="36C56D48"/>
+    <w:multiLevelType w:val="hybridMultilevel"/>
+    <w:tmpl w:val="894CC4A0"/>
+    <w:lvl w:ilvl="0" w:tplc="1FEE3472">
+      <w:start w:val="1"/>
+      <w:numFmt w:val="bullet"/>
+      <w:lvlText w:val=""/>
+      <w:lvlJc w:val="left"/>
+      <w:pPr>
+        <w:ind w:left="720" w:hanging="360"/>
+      </w:pPr>
+      <w:rPr>
+        <w:rFonts w:ascii="Symbol" w:hAnsi="Symbol" w:hint="default"/>
+      </w:rPr>
+    </w:lvl>
+    <w:lvl w:ilvl="1" w:tplc="08070003" w:tentative="1">
+      <w:start w:val="1"/>
+      <w:numFmt w:val="bullet"/>
+      <w:lvlText w:val="o"/>
+      <w:lvlJc w:val="left"/>
+      <w:pPr>
+        <w:ind w:left="1440" w:hanging="360"/>
+      </w:pPr>
+      <w:rPr>
+        <w:rFonts w:ascii="Courier New" w:hAnsi="Courier New" w:cs="Courier New" w:hint="default"/>
+      </w:rPr>
+    </w:lvl>
+    <w:lvl w:ilvl="2" w:tplc="08070005" w:tentative="1">
+      <w:start w:val="1"/>
+      <w:numFmt w:val="bullet"/>
+      <w:lvlText w:val=""/>
+      <w:lvlJc w:val="left"/>
+      <w:pPr>
+        <w:ind w:left="2160" w:hanging="360"/>
+      </w:pPr>
+      <w:rPr>
+        <w:rFonts w:ascii="Wingdings" w:hAnsi="Wingdings" w:hint="default"/>
+      </w:rPr>
+    </w:lvl>
+    <w:lvl w:ilvl="3" w:tplc="08070001" w:tentative="1">
+      <w:start w:val="1"/>
+      <w:numFmt w:val="bullet"/>
+      <w:lvlText w:val=""/>
+      <w:lvlJc w:val="left"/>
+      <w:pPr>
+        <w:ind w:left="2880" w:hanging="360"/>
+      </w:pPr>
+      <w:rPr>
+        <w:rFonts w:ascii="Symbol" w:hAnsi="Symbol" w:hint="default"/>
+      </w:rPr>
+    </w:lvl>
+    <w:lvl w:ilvl="4" w:tplc="08070003" w:tentative="1">
+      <w:start w:val="1"/>
+      <w:numFmt w:val="bullet"/>
+      <w:lvlText w:val="o"/>
+      <w:lvlJc w:val="left"/>
+      <w:pPr>
+        <w:ind w:left="3600" w:hanging="360"/>
+      </w:pPr>
+      <w:rPr>
+        <w:rFonts w:ascii="Courier New" w:hAnsi="Courier New" w:cs="Courier New" w:hint="default"/>
+      </w:rPr>
+    </w:lvl>
+    <w:lvl w:ilvl="5" w:tplc="08070005" w:tentative="1">
+      <w:start w:val="1"/>
+      <w:numFmt w:val="bullet"/>
+      <w:lvlText w:val=""/>
+      <w:lvlJc w:val="left"/>
+      <w:pPr>
+        <w:ind w:left="4320" w:hanging="360"/>
+      </w:pPr>
+      <w:rPr>
+        <w:rFonts w:ascii="Wingdings" w:hAnsi="Wingdings" w:hint="default"/>
+      </w:rPr>
+    </w:lvl>
+    <w:lvl w:ilvl="6" w:tplc="08070001" w:tentative="1">
+      <w:start w:val="1"/>
+      <w:numFmt w:val="bullet"/>
+      <w:lvlText w:val=""/>
+      <w:lvlJc w:val="left"/>
+      <w:pPr>
+        <w:ind w:left="5040" w:hanging="360"/>
+      </w:pPr>
+      <w:rPr>
+        <w:rFonts w:ascii="Symbol" w:hAnsi="Symbol" w:hint="default"/>
+      </w:rPr>
+    </w:lvl>
+    <w:lvl w:ilvl="7" w:tplc="08070003" w:tentative="1">
+      <w:start w:val="1"/>
+      <w:numFmt w:val="bullet"/>
+      <w:lvlText w:val="o"/>
+      <w:lvlJc w:val="left"/>
+      <w:pPr>
+        <w:ind w:left="5760" w:hanging="360"/>
+      </w:pPr>
+      <w:rPr>
+        <w:rFonts w:ascii="Courier New" w:hAnsi="Courier New" w:cs="Courier New" w:hint="default"/>
+      </w:rPr>
+    </w:lvl>
+    <w:lvl w:ilvl="8" w:tplc="08070005" w:tentative="1">
+      <w:start w:val="1"/>
+      <w:numFmt w:val="bullet"/>
+      <w:lvlText w:val=""/>
+      <w:lvlJc w:val="left"/>
+      <w:pPr>
+        <w:ind w:left="6480" w:hanging="360"/>
+      </w:pPr>
+      <w:rPr>
+        <w:rFonts w:ascii="Wingdings" w:hAnsi="Wingdings" w:hint="default"/>
+      </w:rPr>
+    </w:lvl>
+  </w:abstractNum>
   <w:num w:numId="1">
+    <w:abstractNumId w:val="2"/>
+  </w:num>
+  <w:num w:numId="2">
+    <w:abstractNumId w:val="3"/>
+  </w:num>
+  <w:num w:numId="3">
+    <w:abstractNumId w:val="4"/>
+  </w:num>
+  <w:num w:numId="4">
     <w:abstractNumId w:val="0"/>
   </w:num>
-  <w:num w:numId="2">
+  <w:num w:numId="5">
     <w:abstractNumId w:val="1"/>
   </w:num>
 </w:numbering>
@@ -760,6 +3444,11 @@
   <w:style w:type="paragraph" w:default="1" w:styleId="Standard">
     <w:name w:val="Normal"/>
     <w:qFormat/>
+    <w:rsid w:val="00506849"/>
+    <w:rPr>
+      <w:rFonts w:asciiTheme="majorHAnsi" w:hAnsiTheme="majorHAnsi"/>
+      <w:sz w:val="24"/>
+    </w:rPr>
   </w:style>
   <w:style w:type="paragraph" w:styleId="berschrift1">
     <w:name w:val="heading 1"/>
@@ -768,19 +3457,22 @@
     <w:link w:val="berschrift1Zchn"/>
     <w:uiPriority w:val="9"/>
     <w:qFormat/>
-    <w:rsid w:val="00AD2833"/>
+    <w:rsid w:val="00506849"/>
     <w:pPr>
       <w:keepNext/>
       <w:keepLines/>
+      <w:numPr>
+        <w:numId w:val="5"/>
+      </w:numPr>
       <w:spacing w:before="480" w:after="0"/>
       <w:outlineLvl w:val="0"/>
     </w:pPr>
     <w:rPr>
-      <w:rFonts w:asciiTheme="majorHAnsi" w:eastAsiaTheme="majorEastAsia" w:hAnsiTheme="majorHAnsi" w:cstheme="majorBidi"/>
+      <w:rFonts w:ascii="Times New Roman" w:eastAsiaTheme="majorEastAsia" w:hAnsi="Times New Roman" w:cstheme="majorBidi"/>
       <w:b/>
       <w:bCs/>
       <w:color w:val="365F91" w:themeColor="accent1" w:themeShade="BF"/>
-      <w:sz w:val="28"/>
+      <w:sz w:val="32"/>
       <w:szCs w:val="28"/>
     </w:rPr>
   </w:style>
@@ -815,23 +3507,27 @@
     <w:name w:val="No Spacing"/>
     <w:uiPriority w:val="1"/>
     <w:qFormat/>
-    <w:rsid w:val="007519A4"/>
+    <w:rsid w:val="00506849"/>
     <w:pPr>
       <w:spacing w:after="0" w:line="240" w:lineRule="auto"/>
     </w:pPr>
+    <w:rPr>
+      <w:rFonts w:ascii="Times New Roman" w:hAnsi="Times New Roman"/>
+      <w:sz w:val="24"/>
+    </w:rPr>
   </w:style>
   <w:style w:type="character" w:customStyle="1" w:styleId="berschrift1Zchn">
     <w:name w:val="Überschrift 1 Zchn"/>
     <w:basedOn w:val="Absatz-Standardschriftart"/>
     <w:link w:val="berschrift1"/>
     <w:uiPriority w:val="9"/>
-    <w:rsid w:val="00AD2833"/>
+    <w:rsid w:val="00506849"/>
     <w:rPr>
-      <w:rFonts w:asciiTheme="majorHAnsi" w:eastAsiaTheme="majorEastAsia" w:hAnsiTheme="majorHAnsi" w:cstheme="majorBidi"/>
+      <w:rFonts w:ascii="Times New Roman" w:eastAsiaTheme="majorEastAsia" w:hAnsi="Times New Roman" w:cstheme="majorBidi"/>
       <w:b/>
       <w:bCs/>
       <w:color w:val="365F91" w:themeColor="accent1" w:themeShade="BF"/>
-      <w:sz w:val="28"/>
+      <w:sz w:val="32"/>
       <w:szCs w:val="28"/>
     </w:rPr>
   </w:style>
@@ -848,7 +3544,7 @@
       <w:contextualSpacing/>
     </w:pPr>
     <w:rPr>
-      <w:rFonts w:asciiTheme="majorHAnsi" w:eastAsiaTheme="majorEastAsia" w:hAnsiTheme="majorHAnsi" w:cstheme="majorBidi"/>
+      <w:rFonts w:eastAsiaTheme="majorEastAsia" w:cstheme="majorBidi"/>
       <w:b/>
       <w:color w:val="17365D" w:themeColor="text2" w:themeShade="BF"/>
       <w:spacing w:val="5"/>
@@ -914,6 +3610,17 @@
       <w:sz w:val="16"/>
       <w:szCs w:val="16"/>
     </w:rPr>
+  </w:style>
+  <w:style w:type="paragraph" w:styleId="Listenabsatz">
+    <w:name w:val="List Paragraph"/>
+    <w:basedOn w:val="Standard"/>
+    <w:uiPriority w:val="34"/>
+    <w:qFormat/>
+    <w:rsid w:val="00506849"/>
+    <w:pPr>
+      <w:ind w:left="720"/>
+      <w:contextualSpacing/>
+    </w:pPr>
   </w:style>
 </w:styles>
 </file>
@@ -1077,6 +3784,11 @@
   <w:style w:type="paragraph" w:default="1" w:styleId="Standard">
     <w:name w:val="Normal"/>
     <w:qFormat/>
+    <w:rsid w:val="00506849"/>
+    <w:rPr>
+      <w:rFonts w:asciiTheme="majorHAnsi" w:hAnsiTheme="majorHAnsi"/>
+      <w:sz w:val="24"/>
+    </w:rPr>
   </w:style>
   <w:style w:type="paragraph" w:styleId="berschrift1">
     <w:name w:val="heading 1"/>
@@ -1085,19 +3797,22 @@
     <w:link w:val="berschrift1Zchn"/>
     <w:uiPriority w:val="9"/>
     <w:qFormat/>
-    <w:rsid w:val="00AD2833"/>
+    <w:rsid w:val="00506849"/>
     <w:pPr>
       <w:keepNext/>
       <w:keepLines/>
+      <w:numPr>
+        <w:numId w:val="5"/>
+      </w:numPr>
       <w:spacing w:before="480" w:after="0"/>
       <w:outlineLvl w:val="0"/>
     </w:pPr>
     <w:rPr>
-      <w:rFonts w:asciiTheme="majorHAnsi" w:eastAsiaTheme="majorEastAsia" w:hAnsiTheme="majorHAnsi" w:cstheme="majorBidi"/>
+      <w:rFonts w:ascii="Times New Roman" w:eastAsiaTheme="majorEastAsia" w:hAnsi="Times New Roman" w:cstheme="majorBidi"/>
       <w:b/>
       <w:bCs/>
       <w:color w:val="365F91" w:themeColor="accent1" w:themeShade="BF"/>
-      <w:sz w:val="28"/>
+      <w:sz w:val="32"/>
       <w:szCs w:val="28"/>
     </w:rPr>
   </w:style>
@@ -1132,23 +3847,27 @@
     <w:name w:val="No Spacing"/>
     <w:uiPriority w:val="1"/>
     <w:qFormat/>
-    <w:rsid w:val="007519A4"/>
+    <w:rsid w:val="00506849"/>
     <w:pPr>
       <w:spacing w:after="0" w:line="240" w:lineRule="auto"/>
     </w:pPr>
+    <w:rPr>
+      <w:rFonts w:ascii="Times New Roman" w:hAnsi="Times New Roman"/>
+      <w:sz w:val="24"/>
+    </w:rPr>
   </w:style>
   <w:style w:type="character" w:customStyle="1" w:styleId="berschrift1Zchn">
     <w:name w:val="Überschrift 1 Zchn"/>
     <w:basedOn w:val="Absatz-Standardschriftart"/>
     <w:link w:val="berschrift1"/>
     <w:uiPriority w:val="9"/>
-    <w:rsid w:val="00AD2833"/>
+    <w:rsid w:val="00506849"/>
     <w:rPr>
-      <w:rFonts w:asciiTheme="majorHAnsi" w:eastAsiaTheme="majorEastAsia" w:hAnsiTheme="majorHAnsi" w:cstheme="majorBidi"/>
+      <w:rFonts w:ascii="Times New Roman" w:eastAsiaTheme="majorEastAsia" w:hAnsi="Times New Roman" w:cstheme="majorBidi"/>
       <w:b/>
       <w:bCs/>
       <w:color w:val="365F91" w:themeColor="accent1" w:themeShade="BF"/>
-      <w:sz w:val="28"/>
+      <w:sz w:val="32"/>
       <w:szCs w:val="28"/>
     </w:rPr>
   </w:style>
@@ -1165,7 +3884,7 @@
       <w:contextualSpacing/>
     </w:pPr>
     <w:rPr>
-      <w:rFonts w:asciiTheme="majorHAnsi" w:eastAsiaTheme="majorEastAsia" w:hAnsiTheme="majorHAnsi" w:cstheme="majorBidi"/>
+      <w:rFonts w:eastAsiaTheme="majorEastAsia" w:cstheme="majorBidi"/>
       <w:b/>
       <w:color w:val="17365D" w:themeColor="text2" w:themeShade="BF"/>
       <w:spacing w:val="5"/>
@@ -1231,6 +3950,17 @@
       <w:sz w:val="16"/>
       <w:szCs w:val="16"/>
     </w:rPr>
+  </w:style>
+  <w:style w:type="paragraph" w:styleId="Listenabsatz">
+    <w:name w:val="List Paragraph"/>
+    <w:basedOn w:val="Standard"/>
+    <w:uiPriority w:val="34"/>
+    <w:qFormat/>
+    <w:rsid w:val="00506849"/>
+    <w:pPr>
+      <w:ind w:left="720"/>
+      <w:contextualSpacing/>
+    </w:pPr>
   </w:style>
 </w:styles>
 </file>
@@ -1525,7 +4255,7 @@
 </file>
 
 <file path=customXml/itemProps1.xml><?xml version="1.0" encoding="utf-8"?>
-<ds:datastoreItem xmlns:ds="http://schemas.openxmlformats.org/officeDocument/2006/customXml" ds:itemID="{009962CB-5A2A-4BA8-B16F-39166C82FE56}">
+<ds:datastoreItem xmlns:ds="http://schemas.openxmlformats.org/officeDocument/2006/customXml" ds:itemID="{61813CA9-2D74-4799-928F-B9CB9D101241}">
   <ds:schemaRefs>
     <ds:schemaRef ds:uri="http://schemas.openxmlformats.org/officeDocument/2006/bibliography"/>
   </ds:schemaRefs>

</xml_diff>